<commit_message>
new sound + private room bugs fixed? rlly
</commit_message>
<xml_diff>
--- a/docs/Memoria_proyecto_final_daw.docx
+++ b/docs/Memoria_proyecto_final_daw.docx
@@ -13,6 +13,7 @@
           <w:docPartUnique/>
         </w:docPartObj>
       </w:sdtPr>
+      <w:sdtEndPr/>
       <w:sdtContent>
         <w:p>
           <w:pPr>
@@ -280,6 +281,7 @@
                                       <w:dataBinding w:prefixMappings="xmlns:ns0='http://purl.org/dc/elements/1.1/' xmlns:ns1='http://schemas.openxmlformats.org/package/2006/metadata/core-properties' " w:xpath="/ns1:coreProperties[1]/ns0:title[1]" w:storeItemID="{6C3C8BC8-F283-45AE-878A-BAB7291924A1}"/>
                                       <w:text/>
                                     </w:sdtPr>
+                                    <w:sdtEndPr/>
                                     <w:sdtContent>
                                       <w:r>
                                         <w:rPr>
@@ -447,6 +449,7 @@
                                 <w:dataBinding w:prefixMappings="xmlns:ns0='http://purl.org/dc/elements/1.1/' xmlns:ns1='http://schemas.openxmlformats.org/package/2006/metadata/core-properties' " w:xpath="/ns1:coreProperties[1]/ns0:title[1]" w:storeItemID="{6C3C8BC8-F283-45AE-878A-BAB7291924A1}"/>
                                 <w:text/>
                               </w:sdtPr>
+                              <w:sdtEndPr/>
                               <w:sdtContent>
                                 <w:r>
                                   <w:rPr>
@@ -550,6 +553,7 @@
                                     <w:dataBinding w:prefixMappings="xmlns:ns0='http://schemas.openxmlformats.org/officeDocument/2006/extended-properties' " w:xpath="/ns0:Properties[1]/ns0:Company[1]" w:storeItemID="{6668398D-A668-4E3E-A5EB-62B293D839F1}"/>
                                     <w:text/>
                                   </w:sdtPr>
+                                  <w:sdtEndPr/>
                                   <w:sdtContent>
                                     <w:r>
                                       <w:rPr>
@@ -593,6 +597,7 @@
                                     <w:dataBinding w:prefixMappings="xmlns:ns0='http://schemas.microsoft.com/office/2006/coverPageProps' " w:xpath="/ns0:CoverPageProperties[1]/ns0:CompanyAddress[1]" w:storeItemID="{55AF091B-3C7A-41E3-B477-F2FDAA23CFDA}"/>
                                     <w:text/>
                                   </w:sdtPr>
+                                  <w:sdtEndPr/>
                                   <w:sdtContent>
                                     <w:r>
                                       <w:rPr>
@@ -657,6 +662,7 @@
                               <w:dataBinding w:prefixMappings="xmlns:ns0='http://schemas.openxmlformats.org/officeDocument/2006/extended-properties' " w:xpath="/ns0:Properties[1]/ns0:Company[1]" w:storeItemID="{6668398D-A668-4E3E-A5EB-62B293D839F1}"/>
                               <w:text/>
                             </w:sdtPr>
+                            <w:sdtEndPr/>
                             <w:sdtContent>
                               <w:r>
                                 <w:rPr>
@@ -700,6 +706,7 @@
                               <w:dataBinding w:prefixMappings="xmlns:ns0='http://schemas.microsoft.com/office/2006/coverPageProps' " w:xpath="/ns0:CoverPageProperties[1]/ns0:CompanyAddress[1]" w:storeItemID="{55AF091B-3C7A-41E3-B477-F2FDAA23CFDA}"/>
                               <w:text/>
                             </w:sdtPr>
+                            <w:sdtEndPr/>
                             <w:sdtContent>
                               <w:r>
                                 <w:rPr>
@@ -798,6 +805,7 @@
                                   <w:dataBinding w:prefixMappings="xmlns:ns0='http://purl.org/dc/elements/1.1/' xmlns:ns1='http://schemas.openxmlformats.org/package/2006/metadata/core-properties' " w:xpath="/ns1:coreProperties[1]/ns0:subject[1]" w:storeItemID="{6C3C8BC8-F283-45AE-878A-BAB7291924A1}"/>
                                   <w:text/>
                                 </w:sdtPr>
+                                <w:sdtEndPr/>
                                 <w:sdtContent>
                                   <w:p>
                                     <w:pPr>
@@ -836,6 +844,7 @@
                                   <w:dataBinding w:prefixMappings="xmlns:ns0='http://purl.org/dc/elements/1.1/' xmlns:ns1='http://schemas.openxmlformats.org/package/2006/metadata/core-properties' " w:xpath="/ns1:coreProperties[1]/ns0:creator[1]" w:storeItemID="{6C3C8BC8-F283-45AE-878A-BAB7291924A1}"/>
                                   <w:text/>
                                 </w:sdtPr>
+                                <w:sdtEndPr/>
                                 <w:sdtContent>
                                   <w:p>
                                     <w:pPr>
@@ -899,6 +908,7 @@
                             <w:dataBinding w:prefixMappings="xmlns:ns0='http://purl.org/dc/elements/1.1/' xmlns:ns1='http://schemas.openxmlformats.org/package/2006/metadata/core-properties' " w:xpath="/ns1:coreProperties[1]/ns0:subject[1]" w:storeItemID="{6C3C8BC8-F283-45AE-878A-BAB7291924A1}"/>
                             <w:text/>
                           </w:sdtPr>
+                          <w:sdtEndPr/>
                           <w:sdtContent>
                             <w:p>
                               <w:pPr>
@@ -937,6 +947,7 @@
                             <w:dataBinding w:prefixMappings="xmlns:ns0='http://purl.org/dc/elements/1.1/' xmlns:ns1='http://schemas.openxmlformats.org/package/2006/metadata/core-properties' " w:xpath="/ns1:coreProperties[1]/ns0:creator[1]" w:storeItemID="{6C3C8BC8-F283-45AE-878A-BAB7291924A1}"/>
                             <w:text/>
                           </w:sdtPr>
+                          <w:sdtEndPr/>
                           <w:sdtContent>
                             <w:p>
                               <w:pPr>
@@ -1055,6 +1066,7 @@
                                     <w:calendar w:val="gregorian"/>
                                   </w:date>
                                 </w:sdtPr>
+                                <w:sdtEndPr/>
                                 <w:sdtContent>
                                   <w:p>
                                     <w:pPr>
@@ -1121,6 +1133,7 @@
                               <w:calendar w:val="gregorian"/>
                             </w:date>
                           </w:sdtPr>
+                          <w:sdtEndPr/>
                           <w:sdtContent>
                             <w:p>
                               <w:pPr>
@@ -1177,7 +1190,8 @@
       </w:sdtPr>
       <w:sdtEndPr>
         <w:rPr>
-          <w:rFonts w:cs="Times New Roman"/>
+          <w:rFonts w:cstheme="minorBidi"/>
+          <w:lang w:eastAsia="en-US"/>
         </w:rPr>
       </w:sdtEndPr>
       <w:sdtContent>
@@ -1460,6 +1474,49 @@
             <w:t>2</w:t>
           </w:r>
         </w:p>
+        <w:p>
+          <w:pPr>
+            <w:pStyle w:val="TDC1"/>
+            <w:numPr>
+              <w:ilvl w:val="0"/>
+              <w:numId w:val="14"/>
+            </w:numPr>
+            <w:rPr>
+              <w:rFonts w:cstheme="minorHAnsi"/>
+              <w:b/>
+              <w:bCs/>
+            </w:rPr>
+          </w:pPr>
+          <w:r>
+            <w:rPr>
+              <w:rFonts w:cstheme="minorHAnsi"/>
+              <w:b/>
+              <w:bCs/>
+            </w:rPr>
+            <w:t>Lógica del juego</w:t>
+          </w:r>
+          <w:r>
+            <w:rPr>
+              <w:rFonts w:cstheme="minorHAnsi"/>
+            </w:rPr>
+            <w:ptab w:relativeTo="margin" w:alignment="right" w:leader="dot"/>
+          </w:r>
+          <w:r>
+            <w:rPr>
+              <w:rFonts w:cstheme="minorHAnsi"/>
+              <w:b/>
+              <w:bCs/>
+            </w:rPr>
+            <w:t>2</w:t>
+          </w:r>
+        </w:p>
+        <w:p>
+          <w:pPr>
+            <w:rPr>
+              <w:lang w:eastAsia="es-ES"/>
+            </w:rPr>
+          </w:pPr>
+        </w:p>
       </w:sdtContent>
     </w:sdt>
     <w:p>
@@ -1679,6 +1736,23 @@
       <w:pPr>
         <w:rPr>
           <w:rFonts w:cstheme="minorHAnsi"/>
+          <w:sz w:val="24"/>
+          <w:szCs w:val="24"/>
+        </w:rPr>
+      </w:pPr>
+      <w:r>
+        <w:rPr>
+          <w:rFonts w:cstheme="minorHAnsi"/>
+          <w:sz w:val="24"/>
+          <w:szCs w:val="24"/>
+        </w:rPr>
+        <w:t>Todos los jugadores contendrán unas estadísticas con lo que ellos podrán diferenciarse de los demás jugadores en un ranking.</w:t>
+      </w:r>
+    </w:p>
+    <w:p>
+      <w:pPr>
+        <w:rPr>
+          <w:rFonts w:cstheme="minorHAnsi"/>
           <w:b/>
           <w:bCs/>
           <w:sz w:val="48"/>
@@ -1704,6 +1778,595 @@
           <w:szCs w:val="48"/>
         </w:rPr>
         <w:lastRenderedPageBreak/>
+        <w:t>2</w:t>
+      </w:r>
+      <w:r>
+        <w:rPr>
+          <w:rFonts w:cstheme="minorHAnsi"/>
+          <w:b/>
+          <w:bCs/>
+          <w:sz w:val="48"/>
+          <w:szCs w:val="48"/>
+        </w:rPr>
+        <w:t xml:space="preserve">. </w:t>
+      </w:r>
+      <w:r>
+        <w:rPr>
+          <w:rFonts w:cstheme="minorHAnsi"/>
+          <w:b/>
+          <w:bCs/>
+          <w:sz w:val="48"/>
+          <w:szCs w:val="48"/>
+        </w:rPr>
+        <w:t>Idea de negocio</w:t>
+      </w:r>
+    </w:p>
+    <w:p>
+      <w:pPr>
+        <w:rPr>
+          <w:rFonts w:cstheme="minorHAnsi"/>
+          <w:sz w:val="24"/>
+          <w:szCs w:val="24"/>
+        </w:rPr>
+      </w:pPr>
+      <w:r>
+        <w:rPr>
+          <w:rFonts w:cstheme="minorHAnsi"/>
+          <w:sz w:val="24"/>
+          <w:szCs w:val="24"/>
+        </w:rPr>
+        <w:t xml:space="preserve">Recuerdo hace unos años cuando jugué por primera vez a este tipo de juegos (concretamente fue </w:t>
+      </w:r>
+      <w:r>
+        <w:rPr>
+          <w:rFonts w:cstheme="minorHAnsi"/>
+          <w:b/>
+          <w:bCs/>
+          <w:sz w:val="24"/>
+          <w:szCs w:val="24"/>
+        </w:rPr>
+        <w:t>Pinturillo 2</w:t>
+      </w:r>
+      <w:r>
+        <w:rPr>
+          <w:rFonts w:cstheme="minorHAnsi"/>
+          <w:sz w:val="24"/>
+          <w:szCs w:val="24"/>
+        </w:rPr>
+        <w:t xml:space="preserve">) con mis amigos que me gusto mucho y aun hoy en día solemos jugar de vez en cuando. Por aquel momento yo no sabía programar por lo </w:t>
+      </w:r>
+      <w:r>
+        <w:rPr>
+          <w:rFonts w:cstheme="minorHAnsi"/>
+          <w:sz w:val="24"/>
+          <w:szCs w:val="24"/>
+        </w:rPr>
+        <w:t>que solo en pensar como realmente este tipo de juegos funcionaban por debajo se me escapaba.</w:t>
+      </w:r>
+      <w:r>
+        <w:rPr>
+          <w:rFonts w:cstheme="minorHAnsi"/>
+          <w:sz w:val="24"/>
+          <w:szCs w:val="24"/>
+        </w:rPr>
+        <w:t xml:space="preserve"> </w:t>
+      </w:r>
+    </w:p>
+    <w:p>
+      <w:pPr>
+        <w:rPr>
+          <w:rFonts w:cstheme="minorHAnsi"/>
+          <w:sz w:val="24"/>
+          <w:szCs w:val="24"/>
+        </w:rPr>
+      </w:pPr>
+      <w:r>
+        <w:rPr>
+          <w:rFonts w:cstheme="minorHAnsi"/>
+          <w:sz w:val="24"/>
+          <w:szCs w:val="24"/>
+        </w:rPr>
+        <w:t xml:space="preserve">Solo </w:t>
+      </w:r>
+      <w:r>
+        <w:rPr>
+          <w:rFonts w:cstheme="minorHAnsi"/>
+          <w:sz w:val="24"/>
+          <w:szCs w:val="24"/>
+        </w:rPr>
+        <w:t>hace unos meses cuando tuvimos que decidir que tipo de proyecto íbamos a desarrollar</w:t>
+      </w:r>
+      <w:r>
+        <w:rPr>
+          <w:rFonts w:cstheme="minorHAnsi"/>
+          <w:sz w:val="24"/>
+          <w:szCs w:val="24"/>
+        </w:rPr>
+        <w:t xml:space="preserve">, que por cierto </w:t>
+      </w:r>
+      <w:r>
+        <w:rPr>
+          <w:rFonts w:cstheme="minorHAnsi"/>
+          <w:sz w:val="24"/>
+          <w:szCs w:val="24"/>
+        </w:rPr>
+        <w:t xml:space="preserve">yo no </w:t>
+      </w:r>
+      <w:r>
+        <w:rPr>
+          <w:rFonts w:cstheme="minorHAnsi"/>
+          <w:sz w:val="24"/>
+          <w:szCs w:val="24"/>
+        </w:rPr>
+        <w:t>tenía</w:t>
+      </w:r>
+      <w:r>
+        <w:rPr>
+          <w:rFonts w:cstheme="minorHAnsi"/>
+          <w:sz w:val="24"/>
+          <w:szCs w:val="24"/>
+        </w:rPr>
+        <w:t xml:space="preserve"> ni idea de que iba a hacer, pero si que sabía que no quería hacer nada aburrido</w:t>
+      </w:r>
+      <w:r>
+        <w:rPr>
+          <w:rFonts w:cstheme="minorHAnsi"/>
+          <w:sz w:val="24"/>
+          <w:szCs w:val="24"/>
+        </w:rPr>
+        <w:t>.</w:t>
+      </w:r>
+      <w:r>
+        <w:rPr>
+          <w:rFonts w:cstheme="minorHAnsi"/>
+          <w:sz w:val="24"/>
+          <w:szCs w:val="24"/>
+        </w:rPr>
+        <w:t xml:space="preserve"> </w:t>
+      </w:r>
+      <w:r>
+        <w:rPr>
+          <w:rFonts w:cstheme="minorHAnsi"/>
+          <w:sz w:val="24"/>
+          <w:szCs w:val="24"/>
+        </w:rPr>
+        <w:t xml:space="preserve">Yo quería hacer algo que </w:t>
+      </w:r>
+      <w:r>
+        <w:rPr>
+          <w:rFonts w:cstheme="minorHAnsi"/>
+          <w:sz w:val="24"/>
+          <w:szCs w:val="24"/>
+        </w:rPr>
+        <w:t xml:space="preserve">me motivará a seguir </w:t>
+      </w:r>
+      <w:r>
+        <w:rPr>
+          <w:rFonts w:cstheme="minorHAnsi"/>
+          <w:sz w:val="24"/>
+          <w:szCs w:val="24"/>
+        </w:rPr>
+        <w:t>el desarrollo pasada la presentación del proyecto. Así que sin tener ni la mas remota idea de como hacer un juego online, decidí que quería hacer un ‘</w:t>
+      </w:r>
+      <w:r>
+        <w:rPr>
+          <w:rFonts w:cstheme="minorHAnsi"/>
+          <w:b/>
+          <w:bCs/>
+          <w:sz w:val="24"/>
+          <w:szCs w:val="24"/>
+        </w:rPr>
+        <w:t>Pinturillo</w:t>
+      </w:r>
+      <w:r>
+        <w:rPr>
+          <w:rFonts w:cstheme="minorHAnsi"/>
+          <w:sz w:val="24"/>
+          <w:szCs w:val="24"/>
+        </w:rPr>
+        <w:t>’.</w:t>
+      </w:r>
+    </w:p>
+    <w:p>
+      <w:pPr>
+        <w:rPr>
+          <w:rFonts w:cstheme="minorHAnsi"/>
+          <w:b/>
+          <w:bCs/>
+          <w:sz w:val="32"/>
+          <w:szCs w:val="32"/>
+          <w:u w:val="single"/>
+        </w:rPr>
+      </w:pPr>
+      <w:r>
+        <w:rPr>
+          <w:rFonts w:cstheme="minorHAnsi"/>
+          <w:b/>
+          <w:bCs/>
+          <w:sz w:val="32"/>
+          <w:szCs w:val="32"/>
+          <w:u w:val="single"/>
+        </w:rPr>
+        <w:t>Que voy a ofrecer.</w:t>
+      </w:r>
+    </w:p>
+    <w:p>
+      <w:pPr>
+        <w:rPr>
+          <w:rFonts w:cstheme="minorHAnsi"/>
+          <w:sz w:val="24"/>
+          <w:szCs w:val="24"/>
+        </w:rPr>
+      </w:pPr>
+      <w:r>
+        <w:rPr>
+          <w:rFonts w:cstheme="minorHAnsi"/>
+          <w:sz w:val="24"/>
+          <w:szCs w:val="24"/>
+        </w:rPr>
+        <w:t xml:space="preserve">Yo he sido consumidor de este estilo de juegos y se de que pie cojea cada uno de ellos, por ejemplo, </w:t>
+      </w:r>
+      <w:r>
+        <w:rPr>
+          <w:rFonts w:cstheme="minorHAnsi"/>
+          <w:b/>
+          <w:bCs/>
+          <w:sz w:val="24"/>
+          <w:szCs w:val="24"/>
+        </w:rPr>
+        <w:t>Pinturillo 2</w:t>
+      </w:r>
+      <w:r>
+        <w:rPr>
+          <w:rFonts w:cstheme="minorHAnsi"/>
+          <w:b/>
+          <w:bCs/>
+          <w:sz w:val="24"/>
+          <w:szCs w:val="24"/>
+        </w:rPr>
+        <w:t xml:space="preserve"> </w:t>
+      </w:r>
+      <w:r>
+        <w:rPr>
+          <w:rFonts w:cstheme="minorHAnsi"/>
+          <w:sz w:val="24"/>
+          <w:szCs w:val="24"/>
+        </w:rPr>
+        <w:t xml:space="preserve">no tiene cuentas de usuario, ni tiene personalización de avatares y tampoco ofrece clasificaciones. </w:t>
+      </w:r>
+    </w:p>
+    <w:p>
+      <w:pPr>
+        <w:rPr>
+          <w:rFonts w:cstheme="minorHAnsi"/>
+          <w:sz w:val="24"/>
+          <w:szCs w:val="24"/>
+        </w:rPr>
+      </w:pPr>
+      <w:r>
+        <w:rPr>
+          <w:rFonts w:cstheme="minorHAnsi"/>
+          <w:sz w:val="24"/>
+          <w:szCs w:val="24"/>
+        </w:rPr>
+        <w:t xml:space="preserve">Existen otros que, si que tienen todas estas carencias que </w:t>
+      </w:r>
+      <w:r>
+        <w:rPr>
+          <w:rFonts w:cstheme="minorHAnsi"/>
+          <w:b/>
+          <w:bCs/>
+          <w:sz w:val="24"/>
+          <w:szCs w:val="24"/>
+        </w:rPr>
+        <w:t xml:space="preserve">Pinturillo 2 </w:t>
+      </w:r>
+      <w:r>
+        <w:rPr>
+          <w:rFonts w:cstheme="minorHAnsi"/>
+          <w:sz w:val="24"/>
+          <w:szCs w:val="24"/>
+        </w:rPr>
+        <w:t xml:space="preserve">tiene, pero no paginas tan famosas, yo pienso que es porque </w:t>
+      </w:r>
+      <w:r>
+        <w:rPr>
+          <w:rFonts w:cstheme="minorHAnsi"/>
+          <w:b/>
+          <w:bCs/>
+          <w:sz w:val="24"/>
+          <w:szCs w:val="24"/>
+        </w:rPr>
+        <w:t xml:space="preserve">Pinturillo 2 </w:t>
+      </w:r>
+      <w:r>
+        <w:rPr>
+          <w:rFonts w:cstheme="minorHAnsi"/>
+          <w:sz w:val="24"/>
+          <w:szCs w:val="24"/>
+        </w:rPr>
+        <w:t>fue uno de los primeros en aterrizar en este mercado. Sea como sea Pintorrea cubrirá todos estos defectos y ofrecerá esta serie de puntos:</w:t>
+      </w:r>
+    </w:p>
+    <w:p>
+      <w:pPr>
+        <w:pStyle w:val="Prrafodelista"/>
+        <w:numPr>
+          <w:ilvl w:val="0"/>
+          <w:numId w:val="35"/>
+        </w:numPr>
+        <w:rPr>
+          <w:rFonts w:cstheme="minorHAnsi"/>
+          <w:sz w:val="24"/>
+          <w:szCs w:val="24"/>
+        </w:rPr>
+      </w:pPr>
+      <w:r>
+        <w:rPr>
+          <w:rFonts w:cstheme="minorHAnsi"/>
+          <w:sz w:val="24"/>
+          <w:szCs w:val="24"/>
+        </w:rPr>
+        <w:t>Alta de usuarios.</w:t>
+      </w:r>
+    </w:p>
+    <w:p>
+      <w:pPr>
+        <w:pStyle w:val="Prrafodelista"/>
+        <w:numPr>
+          <w:ilvl w:val="0"/>
+          <w:numId w:val="35"/>
+        </w:numPr>
+        <w:rPr>
+          <w:rFonts w:cstheme="minorHAnsi"/>
+          <w:sz w:val="24"/>
+          <w:szCs w:val="24"/>
+        </w:rPr>
+      </w:pPr>
+      <w:r>
+        <w:rPr>
+          <w:rFonts w:cstheme="minorHAnsi"/>
+          <w:sz w:val="24"/>
+          <w:szCs w:val="24"/>
+        </w:rPr>
+        <w:t>Acceso al juego con cuentas de Google.</w:t>
+      </w:r>
+    </w:p>
+    <w:p>
+      <w:pPr>
+        <w:pStyle w:val="Prrafodelista"/>
+        <w:numPr>
+          <w:ilvl w:val="0"/>
+          <w:numId w:val="35"/>
+        </w:numPr>
+        <w:rPr>
+          <w:rFonts w:cstheme="minorHAnsi"/>
+          <w:sz w:val="24"/>
+          <w:szCs w:val="24"/>
+        </w:rPr>
+      </w:pPr>
+      <w:r>
+        <w:rPr>
+          <w:rFonts w:cstheme="minorHAnsi"/>
+          <w:sz w:val="24"/>
+          <w:szCs w:val="24"/>
+        </w:rPr>
+        <w:t>Clasificaciones.</w:t>
+      </w:r>
+    </w:p>
+    <w:p>
+      <w:pPr>
+        <w:pStyle w:val="Prrafodelista"/>
+        <w:numPr>
+          <w:ilvl w:val="0"/>
+          <w:numId w:val="35"/>
+        </w:numPr>
+        <w:rPr>
+          <w:rFonts w:cstheme="minorHAnsi"/>
+          <w:sz w:val="24"/>
+          <w:szCs w:val="24"/>
+        </w:rPr>
+      </w:pPr>
+      <w:r>
+        <w:rPr>
+          <w:rFonts w:cstheme="minorHAnsi"/>
+          <w:sz w:val="24"/>
+          <w:szCs w:val="24"/>
+        </w:rPr>
+        <w:t>Personalización de avatares y subida de imágenes.</w:t>
+      </w:r>
+    </w:p>
+    <w:p>
+      <w:pPr>
+        <w:pStyle w:val="Prrafodelista"/>
+        <w:numPr>
+          <w:ilvl w:val="0"/>
+          <w:numId w:val="35"/>
+        </w:numPr>
+        <w:rPr>
+          <w:rFonts w:cstheme="minorHAnsi"/>
+          <w:sz w:val="24"/>
+          <w:szCs w:val="24"/>
+        </w:rPr>
+      </w:pPr>
+      <w:r>
+        <w:rPr>
+          <w:rFonts w:cstheme="minorHAnsi"/>
+          <w:sz w:val="24"/>
+          <w:szCs w:val="24"/>
+        </w:rPr>
+        <w:t>Creación de salas privadas.</w:t>
+      </w:r>
+    </w:p>
+    <w:p>
+      <w:pPr>
+        <w:pStyle w:val="Prrafodelista"/>
+        <w:numPr>
+          <w:ilvl w:val="0"/>
+          <w:numId w:val="35"/>
+        </w:numPr>
+        <w:rPr>
+          <w:rFonts w:cstheme="minorHAnsi"/>
+          <w:sz w:val="24"/>
+          <w:szCs w:val="24"/>
+        </w:rPr>
+      </w:pPr>
+      <w:r>
+        <w:rPr>
+          <w:rFonts w:cstheme="minorHAnsi"/>
+          <w:sz w:val="24"/>
+          <w:szCs w:val="24"/>
+        </w:rPr>
+        <w:t>Magnifica jugabilidad, con distintos tipos de lápices y colores.</w:t>
+      </w:r>
+    </w:p>
+    <w:p>
+      <w:pPr>
+        <w:rPr>
+          <w:rFonts w:cstheme="minorHAnsi"/>
+          <w:b/>
+          <w:bCs/>
+          <w:sz w:val="32"/>
+          <w:szCs w:val="32"/>
+          <w:u w:val="single"/>
+        </w:rPr>
+      </w:pPr>
+      <w:r>
+        <w:rPr>
+          <w:rFonts w:cstheme="minorHAnsi"/>
+          <w:b/>
+          <w:bCs/>
+          <w:sz w:val="32"/>
+          <w:szCs w:val="32"/>
+          <w:u w:val="single"/>
+        </w:rPr>
+        <w:t>¿A quién va dirigido?</w:t>
+      </w:r>
+    </w:p>
+    <w:p>
+      <w:pPr>
+        <w:rPr>
+          <w:rFonts w:cstheme="minorHAnsi"/>
+          <w:b/>
+          <w:bCs/>
+          <w:sz w:val="24"/>
+          <w:szCs w:val="24"/>
+        </w:rPr>
+      </w:pPr>
+      <w:r>
+        <w:rPr>
+          <w:rFonts w:cstheme="minorHAnsi"/>
+          <w:sz w:val="24"/>
+          <w:szCs w:val="24"/>
+        </w:rPr>
+        <w:t xml:space="preserve">Pienso que mi target principal es gente joven que normalmente juegue a videojuegos ya que con toda la gente que he jugado este juego siempre cumplían estas características. También existe un gran publico en las redes sociales como </w:t>
+      </w:r>
+      <w:proofErr w:type="spellStart"/>
+      <w:r>
+        <w:rPr>
+          <w:rFonts w:cstheme="minorHAnsi"/>
+          <w:sz w:val="24"/>
+          <w:szCs w:val="24"/>
+        </w:rPr>
+        <w:t>Youtube</w:t>
+      </w:r>
+      <w:proofErr w:type="spellEnd"/>
+      <w:r>
+        <w:rPr>
+          <w:rFonts w:cstheme="minorHAnsi"/>
+          <w:sz w:val="24"/>
+          <w:szCs w:val="24"/>
+        </w:rPr>
+        <w:t xml:space="preserve"> y </w:t>
+      </w:r>
+      <w:proofErr w:type="spellStart"/>
+      <w:r>
+        <w:rPr>
+          <w:rFonts w:cstheme="minorHAnsi"/>
+          <w:sz w:val="24"/>
+          <w:szCs w:val="24"/>
+        </w:rPr>
+        <w:t>Twitch</w:t>
+      </w:r>
+      <w:proofErr w:type="spellEnd"/>
+      <w:r>
+        <w:rPr>
+          <w:rFonts w:cstheme="minorHAnsi"/>
+          <w:sz w:val="24"/>
+          <w:szCs w:val="24"/>
+        </w:rPr>
+        <w:t xml:space="preserve"> gracias a creadores de contenido digital y ‘</w:t>
+      </w:r>
+      <w:proofErr w:type="spellStart"/>
+      <w:r>
+        <w:rPr>
+          <w:rFonts w:cstheme="minorHAnsi"/>
+          <w:i/>
+          <w:iCs/>
+          <w:sz w:val="24"/>
+          <w:szCs w:val="24"/>
+        </w:rPr>
+        <w:t>streamers</w:t>
+      </w:r>
+      <w:proofErr w:type="spellEnd"/>
+      <w:r>
+        <w:rPr>
+          <w:rFonts w:cstheme="minorHAnsi"/>
+          <w:i/>
+          <w:iCs/>
+          <w:sz w:val="24"/>
+          <w:szCs w:val="24"/>
+        </w:rPr>
+        <w:t>’</w:t>
+      </w:r>
+      <w:r>
+        <w:rPr>
+          <w:rFonts w:cstheme="minorHAnsi"/>
+          <w:sz w:val="24"/>
+          <w:szCs w:val="24"/>
+        </w:rPr>
+        <w:t>.</w:t>
+      </w:r>
+      <w:r>
+        <w:rPr>
+          <w:rFonts w:cstheme="minorHAnsi"/>
+          <w:b/>
+          <w:bCs/>
+          <w:sz w:val="24"/>
+          <w:szCs w:val="24"/>
+        </w:rPr>
+        <w:br w:type="page"/>
+      </w:r>
+    </w:p>
+    <w:p>
+      <w:pPr>
+        <w:rPr>
+          <w:rFonts w:cstheme="minorHAnsi"/>
+          <w:b/>
+          <w:bCs/>
+          <w:sz w:val="24"/>
+          <w:szCs w:val="24"/>
+        </w:rPr>
+      </w:pPr>
+    </w:p>
+    <w:p>
+      <w:pPr>
+        <w:rPr>
+          <w:rFonts w:cstheme="minorHAnsi"/>
+          <w:b/>
+          <w:bCs/>
+          <w:sz w:val="48"/>
+          <w:szCs w:val="48"/>
+        </w:rPr>
+      </w:pPr>
+      <w:r>
+        <w:rPr>
+          <w:rFonts w:cstheme="minorHAnsi"/>
+          <w:b/>
+          <w:bCs/>
+          <w:sz w:val="48"/>
+          <w:szCs w:val="48"/>
+        </w:rPr>
         <w:t>3</w:t>
       </w:r>
       <w:r>
@@ -1807,16 +2470,14 @@
         </w:rPr>
         <w:t xml:space="preserve"> y empezó a ser </w:t>
       </w:r>
-      <w:proofErr w:type="spellStart"/>
-      <w:r>
-        <w:rPr>
-          <w:rFonts w:cstheme="minorHAnsi"/>
-          <w:sz w:val="24"/>
-          <w:szCs w:val="24"/>
-        </w:rPr>
-        <w:t>mas</w:t>
-      </w:r>
-      <w:proofErr w:type="spellEnd"/>
+      <w:r>
+        <w:rPr>
+          <w:rFonts w:cstheme="minorHAnsi"/>
+          <w:sz w:val="24"/>
+          <w:szCs w:val="24"/>
+        </w:rPr>
+        <w:t>más</w:t>
+      </w:r>
       <w:r>
         <w:rPr>
           <w:rFonts w:cstheme="minorHAnsi"/>
@@ -1825,16 +2486,14 @@
         </w:rPr>
         <w:t xml:space="preserve"> y </w:t>
       </w:r>
-      <w:proofErr w:type="spellStart"/>
-      <w:r>
-        <w:rPr>
-          <w:rFonts w:cstheme="minorHAnsi"/>
-          <w:sz w:val="24"/>
-          <w:szCs w:val="24"/>
-        </w:rPr>
-        <w:t>mas</w:t>
-      </w:r>
-      <w:proofErr w:type="spellEnd"/>
+      <w:r>
+        <w:rPr>
+          <w:rFonts w:cstheme="minorHAnsi"/>
+          <w:sz w:val="24"/>
+          <w:szCs w:val="24"/>
+        </w:rPr>
+        <w:t>más</w:t>
+      </w:r>
       <w:r>
         <w:rPr>
           <w:rFonts w:cstheme="minorHAnsi"/>
@@ -1843,16 +2502,14 @@
         </w:rPr>
         <w:t xml:space="preserve"> popular entre la gente de calle, hubo gente que aprovecho la idea del Pictionary y creo juegos muy parecidos a </w:t>
       </w:r>
-      <w:proofErr w:type="spellStart"/>
-      <w:r>
-        <w:rPr>
-          <w:rFonts w:cstheme="minorHAnsi"/>
-          <w:sz w:val="24"/>
-          <w:szCs w:val="24"/>
-        </w:rPr>
-        <w:t>el</w:t>
-      </w:r>
-      <w:proofErr w:type="spellEnd"/>
+      <w:r>
+        <w:rPr>
+          <w:rFonts w:cstheme="minorHAnsi"/>
+          <w:sz w:val="24"/>
+          <w:szCs w:val="24"/>
+        </w:rPr>
+        <w:t>él</w:t>
+      </w:r>
       <w:r>
         <w:rPr>
           <w:rFonts w:cstheme="minorHAnsi"/>
@@ -1894,16 +2551,14 @@
         </w:rPr>
         <w:t xml:space="preserve"> entre 2010 y 2015, cuando los navegadores modernos como Firefox, Opera, Google Chrome y otros </w:t>
       </w:r>
-      <w:proofErr w:type="spellStart"/>
-      <w:r>
-        <w:rPr>
-          <w:rFonts w:cstheme="minorHAnsi"/>
-          <w:sz w:val="24"/>
-          <w:szCs w:val="24"/>
-        </w:rPr>
-        <w:t>mas</w:t>
-      </w:r>
-      <w:proofErr w:type="spellEnd"/>
+      <w:r>
+        <w:rPr>
+          <w:rFonts w:cstheme="minorHAnsi"/>
+          <w:sz w:val="24"/>
+          <w:szCs w:val="24"/>
+        </w:rPr>
+        <w:t>más</w:t>
+      </w:r>
       <w:r>
         <w:rPr>
           <w:rFonts w:cstheme="minorHAnsi"/>
@@ -2727,7 +3382,6 @@
         </w:rPr>
         <w:t xml:space="preserve"> tiene un gestor de paquetes llamado </w:t>
       </w:r>
-      <w:proofErr w:type="gramStart"/>
       <w:r>
         <w:rPr>
           <w:rFonts w:cstheme="minorHAnsi"/>
@@ -2745,7 +3399,6 @@
         <w:t>(</w:t>
       </w:r>
       <w:proofErr w:type="spellStart"/>
-      <w:proofErr w:type="gramEnd"/>
       <w:r>
         <w:rPr>
           <w:rFonts w:cstheme="minorHAnsi"/>
@@ -4245,12 +4898,22 @@
       <w:pPr>
         <w:rPr>
           <w:rFonts w:cstheme="minorHAnsi"/>
+          <w:sz w:val="24"/>
+          <w:szCs w:val="24"/>
+        </w:rPr>
+      </w:pPr>
+      <w:r>
+        <w:rPr>
+          <w:rFonts w:cstheme="minorHAnsi"/>
           <w:b/>
           <w:bCs/>
           <w:sz w:val="36"/>
           <w:szCs w:val="36"/>
         </w:rPr>
-      </w:pPr>
+        <w:lastRenderedPageBreak/>
+        <w:t xml:space="preserve">4.1 </w:t>
+      </w:r>
+      <w:proofErr w:type="spellStart"/>
       <w:r>
         <w:rPr>
           <w:rFonts w:cstheme="minorHAnsi"/>
@@ -4259,145 +4922,9 @@
           <w:sz w:val="36"/>
           <w:szCs w:val="36"/>
         </w:rPr>
-        <w:lastRenderedPageBreak/>
-        <w:t xml:space="preserve">4.1 </w:t>
-      </w:r>
-      <w:proofErr w:type="spellStart"/>
-      <w:r>
-        <w:rPr>
-          <w:rFonts w:cstheme="minorHAnsi"/>
-          <w:b/>
-          <w:bCs/>
-          <w:sz w:val="36"/>
-          <w:szCs w:val="36"/>
-        </w:rPr>
         <w:t>Frontend</w:t>
       </w:r>
       <w:proofErr w:type="spellEnd"/>
-    </w:p>
-    <w:p>
-      <w:pPr>
-        <w:rPr>
-          <w:rFonts w:cstheme="minorHAnsi"/>
-          <w:sz w:val="24"/>
-          <w:szCs w:val="24"/>
-        </w:rPr>
-      </w:pPr>
-      <w:r>
-        <w:rPr>
-          <w:rFonts w:cstheme="minorHAnsi"/>
-          <w:sz w:val="24"/>
-          <w:szCs w:val="24"/>
-        </w:rPr>
-        <w:t xml:space="preserve">Las tecnologías utilizadas en el </w:t>
-      </w:r>
-      <w:proofErr w:type="spellStart"/>
-      <w:r>
-        <w:rPr>
-          <w:rFonts w:cstheme="minorHAnsi"/>
-          <w:sz w:val="24"/>
-          <w:szCs w:val="24"/>
-        </w:rPr>
-        <w:t>frontend</w:t>
-      </w:r>
-      <w:proofErr w:type="spellEnd"/>
-      <w:r>
-        <w:rPr>
-          <w:rFonts w:cstheme="minorHAnsi"/>
-          <w:sz w:val="24"/>
-          <w:szCs w:val="24"/>
-        </w:rPr>
-        <w:t xml:space="preserve"> son:</w:t>
-      </w:r>
-    </w:p>
-    <w:p>
-      <w:pPr>
-        <w:pStyle w:val="Prrafodelista"/>
-        <w:numPr>
-          <w:ilvl w:val="0"/>
-          <w:numId w:val="19"/>
-        </w:numPr>
-        <w:rPr>
-          <w:rFonts w:cstheme="minorHAnsi"/>
-          <w:sz w:val="24"/>
-          <w:szCs w:val="24"/>
-        </w:rPr>
-      </w:pPr>
-      <w:hyperlink r:id="rId19" w:history="1">
-        <w:proofErr w:type="spellStart"/>
-        <w:r>
-          <w:rPr>
-            <w:rStyle w:val="Hipervnculo"/>
-            <w:rFonts w:cstheme="minorHAnsi"/>
-            <w:sz w:val="24"/>
-            <w:szCs w:val="24"/>
-          </w:rPr>
-          <w:t>React</w:t>
-        </w:r>
-        <w:proofErr w:type="spellEnd"/>
-        <w:r>
-          <w:rPr>
-            <w:rStyle w:val="Hipervnculo"/>
-            <w:rFonts w:cstheme="minorHAnsi"/>
-            <w:sz w:val="24"/>
-            <w:szCs w:val="24"/>
-          </w:rPr>
-          <w:t xml:space="preserve"> </w:t>
-        </w:r>
-        <w:proofErr w:type="spellStart"/>
-        <w:r>
-          <w:rPr>
-            <w:rStyle w:val="Hipervnculo"/>
-            <w:rFonts w:cstheme="minorHAnsi"/>
-            <w:sz w:val="24"/>
-            <w:szCs w:val="24"/>
-          </w:rPr>
-          <w:t>js</w:t>
-        </w:r>
-        <w:proofErr w:type="spellEnd"/>
-      </w:hyperlink>
-    </w:p>
-    <w:p>
-      <w:pPr>
-        <w:pStyle w:val="Prrafodelista"/>
-        <w:numPr>
-          <w:ilvl w:val="0"/>
-          <w:numId w:val="19"/>
-        </w:numPr>
-        <w:rPr>
-          <w:rFonts w:cstheme="minorHAnsi"/>
-          <w:sz w:val="24"/>
-          <w:szCs w:val="24"/>
-        </w:rPr>
-      </w:pPr>
-      <w:hyperlink r:id="rId20" w:history="1">
-        <w:r>
-          <w:rPr>
-            <w:rStyle w:val="Hipervnculo"/>
-            <w:rFonts w:cstheme="minorHAnsi"/>
-            <w:sz w:val="24"/>
-            <w:szCs w:val="24"/>
-          </w:rPr>
-          <w:t>SASS</w:t>
-        </w:r>
-      </w:hyperlink>
-    </w:p>
-    <w:p>
-      <w:pPr>
-        <w:rPr>
-          <w:rFonts w:cstheme="minorHAnsi"/>
-          <w:sz w:val="24"/>
-          <w:szCs w:val="24"/>
-        </w:rPr>
-      </w:pPr>
-      <w:r>
-        <w:rPr>
-          <w:rFonts w:cstheme="minorHAnsi"/>
-          <w:sz w:val="24"/>
-          <w:szCs w:val="24"/>
-        </w:rPr>
-        <w:t>Ahora paso a explicarlas una a una.</w:t>
-      </w:r>
     </w:p>
     <w:p>
       <w:pPr>
@@ -4443,7 +4970,7 @@
                     <pic:cNvPicPr/>
                   </pic:nvPicPr>
                   <pic:blipFill>
-                    <a:blip r:embed="rId21">
+                    <a:blip r:embed="rId19">
                       <a:extLst>
                         <a:ext uri="{28A0092B-C50C-407E-A947-70E740481C1C}">
                           <a14:useLocalDpi xmlns:a14="http://schemas.microsoft.com/office/drawing/2010/main" val="0"/>
@@ -4560,6 +5087,38 @@
         </w:rPr>
         <w:t xml:space="preserve">k. Se encarga de darle interactividad al DOM de una manera </w:t>
       </w:r>
+      <w:r>
+        <w:rPr>
+          <w:rFonts w:cstheme="minorHAnsi"/>
+          <w:sz w:val="24"/>
+          <w:szCs w:val="24"/>
+        </w:rPr>
+        <w:t>más</w:t>
+      </w:r>
+      <w:r>
+        <w:rPr>
+          <w:rFonts w:cstheme="minorHAnsi"/>
+          <w:sz w:val="24"/>
+          <w:szCs w:val="24"/>
+        </w:rPr>
+        <w:t xml:space="preserve"> eficiente que </w:t>
+      </w:r>
+      <w:r>
+        <w:rPr>
+          <w:rFonts w:cstheme="minorHAnsi"/>
+          <w:sz w:val="24"/>
+          <w:szCs w:val="24"/>
+        </w:rPr>
+        <w:t>JavaScript</w:t>
+      </w:r>
+      <w:r>
+        <w:rPr>
+          <w:rFonts w:cstheme="minorHAnsi"/>
+          <w:sz w:val="24"/>
+          <w:szCs w:val="24"/>
+        </w:rPr>
+        <w:t xml:space="preserve"> puro ya que se apoya de lo que ellos llaman “Virtual </w:t>
+      </w:r>
       <w:proofErr w:type="spellStart"/>
       <w:r>
         <w:rPr>
@@ -4567,7 +5126,7 @@
           <w:sz w:val="24"/>
           <w:szCs w:val="24"/>
         </w:rPr>
-        <w:t>mas</w:t>
+        <w:t>Dom</w:t>
       </w:r>
       <w:proofErr w:type="spellEnd"/>
       <w:r>
@@ -4576,42 +5135,6 @@
           <w:sz w:val="24"/>
           <w:szCs w:val="24"/>
         </w:rPr>
-        <w:t xml:space="preserve"> eficiente que </w:t>
-      </w:r>
-      <w:proofErr w:type="spellStart"/>
-      <w:r>
-        <w:rPr>
-          <w:rFonts w:cstheme="minorHAnsi"/>
-          <w:sz w:val="24"/>
-          <w:szCs w:val="24"/>
-        </w:rPr>
-        <w:t>javascript</w:t>
-      </w:r>
-      <w:proofErr w:type="spellEnd"/>
-      <w:r>
-        <w:rPr>
-          <w:rFonts w:cstheme="minorHAnsi"/>
-          <w:sz w:val="24"/>
-          <w:szCs w:val="24"/>
-        </w:rPr>
-        <w:t xml:space="preserve"> puro ya que se apoya de lo que ellos llaman “Virtual </w:t>
-      </w:r>
-      <w:proofErr w:type="spellStart"/>
-      <w:r>
-        <w:rPr>
-          <w:rFonts w:cstheme="minorHAnsi"/>
-          <w:sz w:val="24"/>
-          <w:szCs w:val="24"/>
-        </w:rPr>
-        <w:t>Dom</w:t>
-      </w:r>
-      <w:proofErr w:type="spellEnd"/>
-      <w:r>
-        <w:rPr>
-          <w:rFonts w:cstheme="minorHAnsi"/>
-          <w:sz w:val="24"/>
-          <w:szCs w:val="24"/>
-        </w:rPr>
         <w:t>”, gracias a esto puede cambiar el estado de los nodos del DOM con menos manipulaciones.</w:t>
       </w:r>
       <w:r>
@@ -4639,23 +5162,29 @@
         </w:rPr>
         <w:t xml:space="preserve">Ya había utilizado recientemente así que no ha sido muy difícil decantarme por esta tecnología porque en mi opinión es mejor que </w:t>
       </w:r>
-      <w:proofErr w:type="spellStart"/>
-      <w:r>
-        <w:rPr>
-          <w:rFonts w:cstheme="minorHAnsi"/>
-          <w:sz w:val="24"/>
-          <w:szCs w:val="24"/>
-        </w:rPr>
-        <w:t>javascript</w:t>
-      </w:r>
-      <w:proofErr w:type="spellEnd"/>
-      <w:r>
-        <w:rPr>
-          <w:rFonts w:cstheme="minorHAnsi"/>
-          <w:sz w:val="24"/>
-          <w:szCs w:val="24"/>
-        </w:rPr>
-        <w:t xml:space="preserve"> puro, estos son mis principales argumentos de</w:t>
+      <w:r>
+        <w:rPr>
+          <w:rFonts w:cstheme="minorHAnsi"/>
+          <w:sz w:val="24"/>
+          <w:szCs w:val="24"/>
+        </w:rPr>
+        <w:t>JavaScript</w:t>
+      </w:r>
+      <w:r>
+        <w:rPr>
+          <w:rFonts w:cstheme="minorHAnsi"/>
+          <w:sz w:val="24"/>
+          <w:szCs w:val="24"/>
+        </w:rPr>
+        <w:t xml:space="preserve"> </w:t>
+      </w:r>
+      <w:r>
+        <w:rPr>
+          <w:rFonts w:cstheme="minorHAnsi"/>
+          <w:sz w:val="24"/>
+          <w:szCs w:val="24"/>
+        </w:rPr>
+        <w:t>puro, estos son mis principales argumentos de</w:t>
       </w:r>
       <w:r>
         <w:rPr>
@@ -4793,23 +5322,29 @@
         </w:rPr>
         <w:t xml:space="preserve">Utiliza el </w:t>
       </w:r>
-      <w:proofErr w:type="spellStart"/>
-      <w:r>
-        <w:rPr>
-          <w:rFonts w:cstheme="minorHAnsi"/>
-          <w:sz w:val="24"/>
-          <w:szCs w:val="24"/>
-        </w:rPr>
-        <w:t>javascript</w:t>
-      </w:r>
-      <w:proofErr w:type="spellEnd"/>
-      <w:r>
-        <w:rPr>
-          <w:rFonts w:cstheme="minorHAnsi"/>
-          <w:sz w:val="24"/>
-          <w:szCs w:val="24"/>
-        </w:rPr>
-        <w:t xml:space="preserve"> más nuevo, últimas versiones de </w:t>
+      <w:r>
+        <w:rPr>
+          <w:rFonts w:cstheme="minorHAnsi"/>
+          <w:sz w:val="24"/>
+          <w:szCs w:val="24"/>
+        </w:rPr>
+        <w:t>JavaScript</w:t>
+      </w:r>
+      <w:r>
+        <w:rPr>
+          <w:rFonts w:cstheme="minorHAnsi"/>
+          <w:sz w:val="24"/>
+          <w:szCs w:val="24"/>
+        </w:rPr>
+        <w:t xml:space="preserve"> </w:t>
+      </w:r>
+      <w:r>
+        <w:rPr>
+          <w:rFonts w:cstheme="minorHAnsi"/>
+          <w:sz w:val="24"/>
+          <w:szCs w:val="24"/>
+        </w:rPr>
+        <w:t xml:space="preserve">más nuevo, últimas versiones de </w:t>
       </w:r>
       <w:proofErr w:type="spellStart"/>
       <w:r>
@@ -4867,23 +5402,29 @@
         </w:rPr>
         <w:t xml:space="preserve"> a HTML esta es una extensión de </w:t>
       </w:r>
-      <w:proofErr w:type="spellStart"/>
-      <w:r>
-        <w:rPr>
-          <w:rFonts w:cstheme="minorHAnsi"/>
-          <w:sz w:val="24"/>
-          <w:szCs w:val="24"/>
-        </w:rPr>
-        <w:t>javascript</w:t>
-      </w:r>
-      <w:proofErr w:type="spellEnd"/>
-      <w:r>
-        <w:rPr>
-          <w:rFonts w:cstheme="minorHAnsi"/>
-          <w:sz w:val="24"/>
-          <w:szCs w:val="24"/>
-        </w:rPr>
-        <w:t xml:space="preserve"> para escribir de una forma más elegante los componentes renderizados por el DOM.</w:t>
+      <w:r>
+        <w:rPr>
+          <w:rFonts w:cstheme="minorHAnsi"/>
+          <w:sz w:val="24"/>
+          <w:szCs w:val="24"/>
+        </w:rPr>
+        <w:t>JavaScript</w:t>
+      </w:r>
+      <w:r>
+        <w:rPr>
+          <w:rFonts w:cstheme="minorHAnsi"/>
+          <w:sz w:val="24"/>
+          <w:szCs w:val="24"/>
+        </w:rPr>
+        <w:t xml:space="preserve"> </w:t>
+      </w:r>
+      <w:r>
+        <w:rPr>
+          <w:rFonts w:cstheme="minorHAnsi"/>
+          <w:sz w:val="24"/>
+          <w:szCs w:val="24"/>
+        </w:rPr>
+        <w:t>para escribir de una forma más elegante los componentes renderizados por el DOM.</w:t>
       </w:r>
     </w:p>
     <w:p>
@@ -4931,7 +5472,7 @@
                     <pic:cNvPicPr/>
                   </pic:nvPicPr>
                   <pic:blipFill>
-                    <a:blip r:embed="rId22">
+                    <a:blip r:embed="rId20">
                       <a:extLst>
                         <a:ext uri="{28A0092B-C50C-407E-A947-70E740481C1C}">
                           <a14:useLocalDpi xmlns:a14="http://schemas.microsoft.com/office/drawing/2010/main" val="0"/>
@@ -5105,7 +5646,7 @@
                     <pic:cNvPicPr/>
                   </pic:nvPicPr>
                   <pic:blipFill>
-                    <a:blip r:embed="rId23" cstate="print">
+                    <a:blip r:embed="rId21" cstate="print">
                       <a:extLst>
                         <a:ext uri="{28A0092B-C50C-407E-A947-70E740481C1C}">
                           <a14:useLocalDpi xmlns:a14="http://schemas.microsoft.com/office/drawing/2010/main" val="0"/>
@@ -5223,7 +5764,7 @@
                     <pic:cNvPicPr/>
                   </pic:nvPicPr>
                   <pic:blipFill>
-                    <a:blip r:embed="rId24" cstate="print">
+                    <a:blip r:embed="rId22" cstate="print">
                       <a:extLst>
                         <a:ext uri="{28A0092B-C50C-407E-A947-70E740481C1C}">
                           <a14:useLocalDpi xmlns:a14="http://schemas.microsoft.com/office/drawing/2010/main" val="0"/>
@@ -5709,7 +6250,7 @@
           <w:sz w:val="24"/>
           <w:szCs w:val="24"/>
         </w:rPr>
-        <w:t xml:space="preserve"> </w:t>
+        <w:t xml:space="preserve">, </w:t>
       </w:r>
       <w:proofErr w:type="spellStart"/>
       <w:r>
@@ -5795,25 +6336,7 @@
           <w:sz w:val="24"/>
           <w:szCs w:val="24"/>
         </w:rPr>
-        <w:t xml:space="preserve"> ya que si tuvieras que hacer una petición a </w:t>
-      </w:r>
-      <w:proofErr w:type="gramStart"/>
-      <w:r>
-        <w:rPr>
-          <w:rFonts w:cstheme="minorHAnsi"/>
-          <w:sz w:val="24"/>
-          <w:szCs w:val="24"/>
-        </w:rPr>
-        <w:t>una api</w:t>
-      </w:r>
-      <w:proofErr w:type="gramEnd"/>
-      <w:r>
-        <w:rPr>
-          <w:rFonts w:cstheme="minorHAnsi"/>
-          <w:sz w:val="24"/>
-          <w:szCs w:val="24"/>
-        </w:rPr>
-        <w:t xml:space="preserve"> </w:t>
+        <w:t xml:space="preserve"> ya que si tuvieras que hacer una petición a una api </w:t>
       </w:r>
       <w:proofErr w:type="spellStart"/>
       <w:r>
@@ -6391,25 +6914,7 @@
           <w:sz w:val="24"/>
           <w:szCs w:val="24"/>
         </w:rPr>
-        <w:t xml:space="preserve">es quien accede a los datos, ya sea base de datos o </w:t>
-      </w:r>
-      <w:proofErr w:type="gramStart"/>
-      <w:r>
-        <w:rPr>
-          <w:rFonts w:cstheme="minorHAnsi"/>
-          <w:sz w:val="24"/>
-          <w:szCs w:val="24"/>
-        </w:rPr>
-        <w:t>una api</w:t>
-      </w:r>
-      <w:proofErr w:type="gramEnd"/>
-      <w:r>
-        <w:rPr>
-          <w:rFonts w:cstheme="minorHAnsi"/>
-          <w:sz w:val="24"/>
-          <w:szCs w:val="24"/>
-        </w:rPr>
-        <w:t>.</w:t>
+        <w:t>es quien accede a los datos, ya sea base de datos o una api.</w:t>
       </w:r>
     </w:p>
     <w:p>
@@ -6518,7 +7023,7 @@
                     </pic:cNvPicPr>
                   </pic:nvPicPr>
                   <pic:blipFill>
-                    <a:blip r:embed="rId25">
+                    <a:blip r:embed="rId23">
                       <a:extLst>
                         <a:ext uri="{28A0092B-C50C-407E-A947-70E740481C1C}">
                           <a14:useLocalDpi xmlns:a14="http://schemas.microsoft.com/office/drawing/2010/main" val="0"/>
@@ -6748,7 +7253,7 @@
                     </pic:cNvPicPr>
                   </pic:nvPicPr>
                   <pic:blipFill>
-                    <a:blip r:embed="rId26" cstate="print">
+                    <a:blip r:embed="rId24" cstate="print">
                       <a:extLst>
                         <a:ext uri="{28A0092B-C50C-407E-A947-70E740481C1C}">
                           <a14:useLocalDpi xmlns:a14="http://schemas.microsoft.com/office/drawing/2010/main" val="0"/>
@@ -7142,7 +7647,7 @@
         </w:rPr>
         <w:t xml:space="preserve"> utilizo </w:t>
       </w:r>
-      <w:hyperlink r:id="rId27" w:history="1">
+      <w:hyperlink r:id="rId25" w:history="1">
         <w:r>
           <w:rPr>
             <w:rStyle w:val="Hipervnculo"/>
@@ -7463,7 +7968,7 @@
                     <pic:cNvPicPr/>
                   </pic:nvPicPr>
                   <pic:blipFill>
-                    <a:blip r:embed="rId28">
+                    <a:blip r:embed="rId26">
                       <a:extLst>
                         <a:ext uri="{28A0092B-C50C-407E-A947-70E740481C1C}">
                           <a14:useLocalDpi xmlns:a14="http://schemas.microsoft.com/office/drawing/2010/main" val="0"/>
@@ -7596,7 +8101,7 @@
                     <pic:cNvPicPr/>
                   </pic:nvPicPr>
                   <pic:blipFill>
-                    <a:blip r:embed="rId29" cstate="print">
+                    <a:blip r:embed="rId27" cstate="print">
                       <a:extLst>
                         <a:ext uri="{28A0092B-C50C-407E-A947-70E740481C1C}">
                           <a14:useLocalDpi xmlns:a14="http://schemas.microsoft.com/office/drawing/2010/main" val="0"/>
@@ -7654,33 +8159,15 @@
           <w:sz w:val="24"/>
           <w:szCs w:val="24"/>
         </w:rPr>
-        <w:t xml:space="preserve">y </w:t>
-      </w:r>
-      <w:proofErr w:type="gramStart"/>
-      <w:r>
-        <w:rPr>
-          <w:rFonts w:cstheme="minorHAnsi"/>
-          <w:sz w:val="24"/>
-          <w:szCs w:val="24"/>
-        </w:rPr>
-        <w:t xml:space="preserve">este </w:t>
-      </w:r>
-      <w:r>
-        <w:rPr>
-          <w:rFonts w:cstheme="minorHAnsi"/>
-          <w:sz w:val="24"/>
-          <w:szCs w:val="24"/>
-        </w:rPr>
-        <w:t>llama</w:t>
-      </w:r>
-      <w:proofErr w:type="gramEnd"/>
-      <w:r>
-        <w:rPr>
-          <w:rFonts w:cstheme="minorHAnsi"/>
-          <w:sz w:val="24"/>
-          <w:szCs w:val="24"/>
-        </w:rPr>
-        <w:t xml:space="preserve"> a la estrategia de Passport ‘local-</w:t>
+        <w:t xml:space="preserve">y este </w:t>
+      </w:r>
+      <w:r>
+        <w:rPr>
+          <w:rFonts w:cstheme="minorHAnsi"/>
+          <w:sz w:val="24"/>
+          <w:szCs w:val="24"/>
+        </w:rPr>
+        <w:t>llama a la estrategia de Passport ‘local-</w:t>
       </w:r>
       <w:proofErr w:type="spellStart"/>
       <w:r>
@@ -7788,7 +8275,7 @@
                     <pic:cNvPicPr/>
                   </pic:nvPicPr>
                   <pic:blipFill>
-                    <a:blip r:embed="rId30" cstate="print">
+                    <a:blip r:embed="rId28" cstate="print">
                       <a:extLst>
                         <a:ext uri="{28A0092B-C50C-407E-A947-70E740481C1C}">
                           <a14:useLocalDpi xmlns:a14="http://schemas.microsoft.com/office/drawing/2010/main" val="0"/>
@@ -7848,7 +8335,7 @@
                     <pic:cNvPicPr/>
                   </pic:nvPicPr>
                   <pic:blipFill>
-                    <a:blip r:embed="rId31" cstate="print">
+                    <a:blip r:embed="rId29" cstate="print">
                       <a:extLst>
                         <a:ext uri="{28A0092B-C50C-407E-A947-70E740481C1C}">
                           <a14:useLocalDpi xmlns:a14="http://schemas.microsoft.com/office/drawing/2010/main" val="0"/>
@@ -7910,7 +8397,7 @@
                     <pic:cNvPicPr/>
                   </pic:nvPicPr>
                   <pic:blipFill>
-                    <a:blip r:embed="rId32">
+                    <a:blip r:embed="rId30">
                       <a:extLst>
                         <a:ext uri="{28A0092B-C50C-407E-A947-70E740481C1C}">
                           <a14:useLocalDpi xmlns:a14="http://schemas.microsoft.com/office/drawing/2010/main" val="0"/>
@@ -8065,7 +8552,7 @@
                     <pic:cNvPicPr/>
                   </pic:nvPicPr>
                   <pic:blipFill>
-                    <a:blip r:embed="rId33">
+                    <a:blip r:embed="rId31">
                       <a:extLst>
                         <a:ext uri="{28A0092B-C50C-407E-A947-70E740481C1C}">
                           <a14:useLocalDpi xmlns:a14="http://schemas.microsoft.com/office/drawing/2010/main" val="0"/>
@@ -8176,7 +8663,7 @@
                     <pic:cNvPicPr/>
                   </pic:nvPicPr>
                   <pic:blipFill>
-                    <a:blip r:embed="rId34">
+                    <a:blip r:embed="rId32">
                       <a:extLst>
                         <a:ext uri="{28A0092B-C50C-407E-A947-70E740481C1C}">
                           <a14:useLocalDpi xmlns:a14="http://schemas.microsoft.com/office/drawing/2010/main" val="0"/>
@@ -8266,7 +8753,7 @@
                     <pic:cNvPicPr/>
                   </pic:nvPicPr>
                   <pic:blipFill>
-                    <a:blip r:embed="rId35">
+                    <a:blip r:embed="rId33">
                       <a:extLst>
                         <a:ext uri="{28A0092B-C50C-407E-A947-70E740481C1C}">
                           <a14:useLocalDpi xmlns:a14="http://schemas.microsoft.com/office/drawing/2010/main" val="0"/>
@@ -8344,7 +8831,7 @@
                     <pic:cNvPicPr/>
                   </pic:nvPicPr>
                   <pic:blipFill>
-                    <a:blip r:embed="rId36">
+                    <a:blip r:embed="rId34">
                       <a:extLst>
                         <a:ext uri="{28A0092B-C50C-407E-A947-70E740481C1C}">
                           <a14:useLocalDpi xmlns:a14="http://schemas.microsoft.com/office/drawing/2010/main" val="0"/>
@@ -8528,7 +9015,7 @@
           <w:szCs w:val="24"/>
         </w:rPr>
         <w:drawing>
-          <wp:anchor distT="0" distB="0" distL="114300" distR="114300" simplePos="0" relativeHeight="251689984" behindDoc="1" locked="0" layoutInCell="1" allowOverlap="1" wp14:anchorId="4F6484D2" wp14:editId="65D20513">
+          <wp:anchor distT="0" distB="0" distL="114300" distR="114300" simplePos="0" relativeHeight="251689984" behindDoc="1" locked="0" layoutInCell="1" allowOverlap="1" wp14:anchorId="4F6484D2" wp14:editId="6526E9CD">
             <wp:simplePos x="0" y="0"/>
             <wp:positionH relativeFrom="margin">
               <wp:align>right</wp:align>
@@ -8581,7 +9068,7 @@
                     <pic:cNvPicPr/>
                   </pic:nvPicPr>
                   <pic:blipFill>
-                    <a:blip r:embed="rId37" cstate="print">
+                    <a:blip r:embed="rId35" cstate="print">
                       <a:extLst>
                         <a:ext uri="{28A0092B-C50C-407E-A947-70E740481C1C}">
                           <a14:useLocalDpi xmlns:a14="http://schemas.microsoft.com/office/drawing/2010/main" val="0"/>
@@ -8644,6 +9131,131 @@
           <w:szCs w:val="24"/>
         </w:rPr>
       </w:pPr>
+    </w:p>
+    <w:p>
+      <w:pPr>
+        <w:rPr>
+          <w:rFonts w:cstheme="minorHAnsi"/>
+          <w:sz w:val="24"/>
+          <w:szCs w:val="24"/>
+        </w:rPr>
+      </w:pPr>
+    </w:p>
+    <w:p>
+      <w:pPr>
+        <w:rPr>
+          <w:rFonts w:cstheme="minorHAnsi"/>
+          <w:sz w:val="24"/>
+          <w:szCs w:val="24"/>
+        </w:rPr>
+      </w:pPr>
+    </w:p>
+    <w:p>
+      <w:pPr>
+        <w:rPr>
+          <w:rFonts w:cstheme="minorHAnsi"/>
+          <w:sz w:val="24"/>
+          <w:szCs w:val="24"/>
+        </w:rPr>
+      </w:pPr>
+    </w:p>
+    <w:p>
+      <w:pPr>
+        <w:rPr>
+          <w:rFonts w:cstheme="minorHAnsi"/>
+          <w:sz w:val="24"/>
+          <w:szCs w:val="24"/>
+        </w:rPr>
+      </w:pPr>
+    </w:p>
+    <w:p>
+      <w:pPr>
+        <w:rPr>
+          <w:rFonts w:cstheme="minorHAnsi"/>
+          <w:sz w:val="24"/>
+          <w:szCs w:val="24"/>
+        </w:rPr>
+      </w:pPr>
+    </w:p>
+    <w:p>
+      <w:pPr>
+        <w:rPr>
+          <w:rFonts w:cstheme="minorHAnsi"/>
+          <w:sz w:val="24"/>
+          <w:szCs w:val="24"/>
+        </w:rPr>
+      </w:pPr>
+    </w:p>
+    <w:p>
+      <w:pPr>
+        <w:rPr>
+          <w:rFonts w:cstheme="minorHAnsi"/>
+          <w:sz w:val="24"/>
+          <w:szCs w:val="24"/>
+        </w:rPr>
+      </w:pPr>
+    </w:p>
+    <w:p>
+      <w:pPr>
+        <w:rPr>
+          <w:rFonts w:cstheme="minorHAnsi"/>
+          <w:sz w:val="24"/>
+          <w:szCs w:val="24"/>
+        </w:rPr>
+      </w:pPr>
+    </w:p>
+    <w:p>
+      <w:pPr>
+        <w:rPr>
+          <w:rFonts w:cstheme="minorHAnsi"/>
+          <w:sz w:val="24"/>
+          <w:szCs w:val="24"/>
+        </w:rPr>
+      </w:pPr>
+    </w:p>
+    <w:p>
+      <w:pPr>
+        <w:rPr>
+          <w:rFonts w:cstheme="minorHAnsi"/>
+          <w:sz w:val="24"/>
+          <w:szCs w:val="24"/>
+        </w:rPr>
+      </w:pPr>
+      <w:r>
+        <w:rPr>
+          <w:rFonts w:cstheme="minorHAnsi"/>
+          <w:sz w:val="24"/>
+          <w:szCs w:val="24"/>
+        </w:rPr>
+        <w:t xml:space="preserve">Mi aplicación también permite acceder a través de Google, este tipo de </w:t>
+      </w:r>
+      <w:proofErr w:type="spellStart"/>
+      <w:r>
+        <w:rPr>
+          <w:rFonts w:cstheme="minorHAnsi"/>
+          <w:sz w:val="24"/>
+          <w:szCs w:val="24"/>
+        </w:rPr>
+        <w:t>atenticaciones</w:t>
+      </w:r>
+      <w:proofErr w:type="spellEnd"/>
+      <w:r>
+        <w:rPr>
+          <w:rFonts w:cstheme="minorHAnsi"/>
+          <w:sz w:val="24"/>
+          <w:szCs w:val="24"/>
+        </w:rPr>
+        <w:t xml:space="preserve"> se suelen hacer con un estándar llamado OAUTH 2.0 el cual delega la autenticación en aplicaciones de terceros. Google implementa este patrón, requiere que te crees un cliente api con unas credenciales. Esto lo hacen para ellos saber quien va a estar preguntando por dicha información de x usuario.</w:t>
+      </w:r>
+    </w:p>
+    <w:p>
+      <w:pPr>
+        <w:rPr>
+          <w:rFonts w:cstheme="minorHAnsi"/>
+          <w:sz w:val="24"/>
+          <w:szCs w:val="24"/>
+        </w:rPr>
+      </w:pPr>
       <w:r>
         <w:rPr>
           <w:rFonts w:cstheme="minorHAnsi"/>
@@ -8663,58 +9275,698 @@
       </w:pPr>
       <w:r>
         <w:rPr>
-          <w:rFonts w:cstheme="minorHAnsi"/>
-          <w:sz w:val="24"/>
-          <w:szCs w:val="24"/>
+          <w:noProof/>
         </w:rPr>
         <w:lastRenderedPageBreak/>
-        <w:t xml:space="preserve">Mi aplicación permite </w:t>
-      </w:r>
-      <w:proofErr w:type="spellStart"/>
-      <w:r>
-        <w:rPr>
-          <w:rFonts w:cstheme="minorHAnsi"/>
-          <w:sz w:val="24"/>
-          <w:szCs w:val="24"/>
-        </w:rPr>
-        <w:t>logearse</w:t>
-      </w:r>
-      <w:proofErr w:type="spellEnd"/>
-      <w:r>
-        <w:rPr>
-          <w:rFonts w:cstheme="minorHAnsi"/>
-          <w:sz w:val="24"/>
-          <w:szCs w:val="24"/>
-        </w:rPr>
-        <w:t xml:space="preserve"> mediante cuentas de Google. Esto funciona gracias a </w:t>
-      </w:r>
-      <w:proofErr w:type="spellStart"/>
-      <w:r>
-        <w:rPr>
-          <w:rFonts w:cstheme="minorHAnsi"/>
-          <w:sz w:val="24"/>
-          <w:szCs w:val="24"/>
-        </w:rPr>
-        <w:t>Oauth</w:t>
-      </w:r>
-      <w:proofErr w:type="spellEnd"/>
-      <w:r>
-        <w:rPr>
-          <w:rFonts w:cstheme="minorHAnsi"/>
-          <w:sz w:val="24"/>
-          <w:szCs w:val="24"/>
-        </w:rPr>
-        <w:t xml:space="preserve"> 2.0.</w:t>
-      </w:r>
-    </w:p>
-    <w:p>
-      <w:pPr>
-        <w:rPr>
-          <w:rFonts w:cstheme="minorHAnsi"/>
-          <w:sz w:val="24"/>
-          <w:szCs w:val="24"/>
-        </w:rPr>
-      </w:pPr>
+        <w:drawing>
+          <wp:anchor distT="0" distB="0" distL="114300" distR="114300" simplePos="0" relativeHeight="251691008" behindDoc="1" locked="0" layoutInCell="1" allowOverlap="1" wp14:anchorId="57FA5825" wp14:editId="4899565A">
+            <wp:simplePos x="0" y="0"/>
+            <wp:positionH relativeFrom="margin">
+              <wp:align>left</wp:align>
+            </wp:positionH>
+            <wp:positionV relativeFrom="paragraph">
+              <wp:posOffset>9525</wp:posOffset>
+            </wp:positionV>
+            <wp:extent cx="3147060" cy="3981450"/>
+            <wp:effectExtent l="0" t="0" r="0" b="0"/>
+            <wp:wrapTight wrapText="bothSides">
+              <wp:wrapPolygon edited="0">
+                <wp:start x="0" y="0"/>
+                <wp:lineTo x="0" y="21497"/>
+                <wp:lineTo x="21443" y="21497"/>
+                <wp:lineTo x="21443" y="0"/>
+                <wp:lineTo x="0" y="0"/>
+              </wp:wrapPolygon>
+            </wp:wrapTight>
+            <wp:docPr id="3" name="Imagen 3"/>
+            <wp:cNvGraphicFramePr>
+              <a:graphicFrameLocks xmlns:a="http://schemas.openxmlformats.org/drawingml/2006/main" noChangeAspect="1"/>
+            </wp:cNvGraphicFramePr>
+            <a:graphic xmlns:a="http://schemas.openxmlformats.org/drawingml/2006/main">
+              <a:graphicData uri="http://schemas.openxmlformats.org/drawingml/2006/picture">
+                <pic:pic xmlns:pic="http://schemas.openxmlformats.org/drawingml/2006/picture">
+                  <pic:nvPicPr>
+                    <pic:cNvPr id="1" name=""/>
+                    <pic:cNvPicPr/>
+                  </pic:nvPicPr>
+                  <pic:blipFill>
+                    <a:blip r:embed="rId36">
+                      <a:extLst>
+                        <a:ext uri="{28A0092B-C50C-407E-A947-70E740481C1C}">
+                          <a14:useLocalDpi xmlns:a14="http://schemas.microsoft.com/office/drawing/2010/main" val="0"/>
+                        </a:ext>
+                      </a:extLst>
+                    </a:blip>
+                    <a:stretch>
+                      <a:fillRect/>
+                    </a:stretch>
+                  </pic:blipFill>
+                  <pic:spPr>
+                    <a:xfrm>
+                      <a:off x="0" y="0"/>
+                      <a:ext cx="3147060" cy="3981450"/>
+                    </a:xfrm>
+                    <a:prstGeom prst="rect">
+                      <a:avLst/>
+                    </a:prstGeom>
+                  </pic:spPr>
+                </pic:pic>
+              </a:graphicData>
+            </a:graphic>
+          </wp:anchor>
+        </w:drawing>
+      </w:r>
+      <w:r>
+        <w:rPr>
+          <w:rFonts w:cstheme="minorHAnsi"/>
+          <w:sz w:val="24"/>
+          <w:szCs w:val="24"/>
+        </w:rPr>
+        <w:t xml:space="preserve">En el panel que nos ofrecen ellos saben los dominios autorizados y las redirecciones también. </w:t>
+      </w:r>
+      <w:r>
+        <w:rPr>
+          <w:rFonts w:cstheme="minorHAnsi"/>
+          <w:sz w:val="24"/>
+          <w:szCs w:val="24"/>
+        </w:rPr>
+        <w:t>Con esto ellos se aseguran de que ningún otro dominio que no este inscrito aquí pueda recoger ningún tipo de información.</w:t>
+      </w:r>
+      <w:r>
+        <w:rPr>
+          <w:rFonts w:cstheme="minorHAnsi"/>
+          <w:sz w:val="24"/>
+          <w:szCs w:val="24"/>
+        </w:rPr>
+        <w:t xml:space="preserve"> </w:t>
+      </w:r>
+    </w:p>
+    <w:p>
+      <w:pPr>
+        <w:rPr>
+          <w:rFonts w:cstheme="minorHAnsi"/>
+          <w:sz w:val="24"/>
+          <w:szCs w:val="24"/>
+        </w:rPr>
+      </w:pPr>
+    </w:p>
+    <w:p>
+      <w:pPr>
+        <w:rPr>
+          <w:rFonts w:cstheme="minorHAnsi"/>
+          <w:sz w:val="24"/>
+          <w:szCs w:val="24"/>
+        </w:rPr>
+      </w:pPr>
+    </w:p>
+    <w:p>
+      <w:pPr>
+        <w:rPr>
+          <w:rFonts w:cstheme="minorHAnsi"/>
+          <w:sz w:val="24"/>
+          <w:szCs w:val="24"/>
+        </w:rPr>
+      </w:pPr>
+    </w:p>
+    <w:p>
+      <w:pPr>
+        <w:rPr>
+          <w:rFonts w:cstheme="minorHAnsi"/>
+          <w:sz w:val="24"/>
+          <w:szCs w:val="24"/>
+        </w:rPr>
+      </w:pPr>
+    </w:p>
+    <w:p>
+      <w:pPr>
+        <w:rPr>
+          <w:rFonts w:cstheme="minorHAnsi"/>
+          <w:sz w:val="24"/>
+          <w:szCs w:val="24"/>
+        </w:rPr>
+      </w:pPr>
+    </w:p>
+    <w:p>
+      <w:pPr>
+        <w:rPr>
+          <w:rFonts w:cstheme="minorHAnsi"/>
+          <w:sz w:val="24"/>
+          <w:szCs w:val="24"/>
+        </w:rPr>
+      </w:pPr>
+    </w:p>
+    <w:p>
+      <w:pPr>
+        <w:rPr>
+          <w:rFonts w:cstheme="minorHAnsi"/>
+          <w:sz w:val="24"/>
+          <w:szCs w:val="24"/>
+        </w:rPr>
+      </w:pPr>
+    </w:p>
+    <w:p>
+      <w:pPr>
+        <w:rPr>
+          <w:rFonts w:cstheme="minorHAnsi"/>
+          <w:sz w:val="24"/>
+          <w:szCs w:val="24"/>
+        </w:rPr>
+      </w:pPr>
+    </w:p>
+    <w:p>
+      <w:pPr>
+        <w:rPr>
+          <w:rFonts w:cstheme="minorHAnsi"/>
+          <w:sz w:val="24"/>
+          <w:szCs w:val="24"/>
+        </w:rPr>
+      </w:pPr>
+    </w:p>
+    <w:p>
+      <w:pPr>
+        <w:rPr>
+          <w:rFonts w:cstheme="minorHAnsi"/>
+          <w:sz w:val="24"/>
+          <w:szCs w:val="24"/>
+        </w:rPr>
+      </w:pPr>
+      <w:r>
+        <w:rPr>
+          <w:rFonts w:cstheme="minorHAnsi"/>
+          <w:noProof/>
+          <w:sz w:val="24"/>
+          <w:szCs w:val="24"/>
+        </w:rPr>
+        <w:drawing>
+          <wp:anchor distT="0" distB="0" distL="114300" distR="114300" simplePos="0" relativeHeight="251692032" behindDoc="1" locked="0" layoutInCell="1" allowOverlap="1" wp14:anchorId="198B2A1C" wp14:editId="24E4B4F2">
+            <wp:simplePos x="0" y="0"/>
+            <wp:positionH relativeFrom="margin">
+              <wp:align>right</wp:align>
+            </wp:positionH>
+            <wp:positionV relativeFrom="paragraph">
+              <wp:posOffset>35808</wp:posOffset>
+            </wp:positionV>
+            <wp:extent cx="5400040" cy="3235325"/>
+            <wp:effectExtent l="0" t="0" r="0" b="0"/>
+            <wp:wrapTight wrapText="bothSides">
+              <wp:wrapPolygon edited="0">
+                <wp:start x="152" y="254"/>
+                <wp:lineTo x="152" y="3434"/>
+                <wp:lineTo x="914" y="4579"/>
+                <wp:lineTo x="1524" y="4579"/>
+                <wp:lineTo x="1524" y="21240"/>
+                <wp:lineTo x="1905" y="21240"/>
+                <wp:lineTo x="9677" y="20985"/>
+                <wp:lineTo x="10592" y="20858"/>
+                <wp:lineTo x="13640" y="19332"/>
+                <wp:lineTo x="13640" y="18823"/>
+                <wp:lineTo x="14249" y="18823"/>
+                <wp:lineTo x="17221" y="17170"/>
+                <wp:lineTo x="17221" y="14753"/>
+                <wp:lineTo x="18516" y="12718"/>
+                <wp:lineTo x="20117" y="12718"/>
+                <wp:lineTo x="21412" y="11828"/>
+                <wp:lineTo x="21488" y="9539"/>
+                <wp:lineTo x="20879" y="9284"/>
+                <wp:lineTo x="17145" y="8648"/>
+                <wp:lineTo x="19583" y="8648"/>
+                <wp:lineTo x="20345" y="8140"/>
+                <wp:lineTo x="20421" y="5723"/>
+                <wp:lineTo x="19964" y="5469"/>
+                <wp:lineTo x="17145" y="4579"/>
+                <wp:lineTo x="17831" y="4579"/>
+                <wp:lineTo x="18745" y="3434"/>
+                <wp:lineTo x="18669" y="254"/>
+                <wp:lineTo x="152" y="254"/>
+              </wp:wrapPolygon>
+            </wp:wrapTight>
+            <wp:docPr id="5" name="Imagen 5"/>
+            <wp:cNvGraphicFramePr>
+              <a:graphicFrameLocks xmlns:a="http://schemas.openxmlformats.org/drawingml/2006/main" noChangeAspect="1"/>
+            </wp:cNvGraphicFramePr>
+            <a:graphic xmlns:a="http://schemas.openxmlformats.org/drawingml/2006/main">
+              <a:graphicData uri="http://schemas.openxmlformats.org/drawingml/2006/picture">
+                <pic:pic xmlns:pic="http://schemas.openxmlformats.org/drawingml/2006/picture">
+                  <pic:nvPicPr>
+                    <pic:cNvPr id="5" name="google oauth.png"/>
+                    <pic:cNvPicPr/>
+                  </pic:nvPicPr>
+                  <pic:blipFill>
+                    <a:blip r:embed="rId37" cstate="print">
+                      <a:extLst>
+                        <a:ext uri="{28A0092B-C50C-407E-A947-70E740481C1C}">
+                          <a14:useLocalDpi xmlns:a14="http://schemas.microsoft.com/office/drawing/2010/main" val="0"/>
+                        </a:ext>
+                      </a:extLst>
+                    </a:blip>
+                    <a:stretch>
+                      <a:fillRect/>
+                    </a:stretch>
+                  </pic:blipFill>
+                  <pic:spPr>
+                    <a:xfrm>
+                      <a:off x="0" y="0"/>
+                      <a:ext cx="5400040" cy="3235325"/>
+                    </a:xfrm>
+                    <a:prstGeom prst="rect">
+                      <a:avLst/>
+                    </a:prstGeom>
+                  </pic:spPr>
+                </pic:pic>
+              </a:graphicData>
+            </a:graphic>
+          </wp:anchor>
+        </w:drawing>
+      </w:r>
+    </w:p>
+    <w:p>
+      <w:pPr>
+        <w:rPr>
+          <w:rFonts w:cstheme="minorHAnsi"/>
+          <w:sz w:val="24"/>
+          <w:szCs w:val="24"/>
+        </w:rPr>
+      </w:pPr>
+    </w:p>
+    <w:p>
+      <w:pPr>
+        <w:rPr>
+          <w:rFonts w:cstheme="minorHAnsi"/>
+          <w:sz w:val="24"/>
+          <w:szCs w:val="24"/>
+        </w:rPr>
+      </w:pPr>
+    </w:p>
+    <w:p>
+      <w:pPr>
+        <w:rPr>
+          <w:rFonts w:cstheme="minorHAnsi"/>
+          <w:sz w:val="24"/>
+          <w:szCs w:val="24"/>
+        </w:rPr>
+      </w:pPr>
+    </w:p>
+    <w:p>
+      <w:pPr>
+        <w:rPr>
+          <w:rFonts w:cstheme="minorHAnsi"/>
+          <w:sz w:val="24"/>
+          <w:szCs w:val="24"/>
+        </w:rPr>
+      </w:pPr>
+    </w:p>
+    <w:p>
+      <w:pPr>
+        <w:rPr>
+          <w:rFonts w:cstheme="minorHAnsi"/>
+          <w:sz w:val="24"/>
+          <w:szCs w:val="24"/>
+        </w:rPr>
+      </w:pPr>
+    </w:p>
+    <w:p>
+      <w:pPr>
+        <w:rPr>
+          <w:rFonts w:cstheme="minorHAnsi"/>
+          <w:sz w:val="24"/>
+          <w:szCs w:val="24"/>
+        </w:rPr>
+      </w:pPr>
+    </w:p>
+    <w:p>
+      <w:pPr>
+        <w:rPr>
+          <w:rFonts w:cstheme="minorHAnsi"/>
+          <w:sz w:val="24"/>
+          <w:szCs w:val="24"/>
+        </w:rPr>
+      </w:pPr>
+    </w:p>
+    <w:p>
+      <w:pPr>
+        <w:rPr>
+          <w:rFonts w:cstheme="minorHAnsi"/>
+          <w:sz w:val="24"/>
+          <w:szCs w:val="24"/>
+        </w:rPr>
+      </w:pPr>
+    </w:p>
+    <w:p>
+      <w:pPr>
+        <w:rPr>
+          <w:rFonts w:cstheme="minorHAnsi"/>
+          <w:sz w:val="24"/>
+          <w:szCs w:val="24"/>
+        </w:rPr>
+      </w:pPr>
+    </w:p>
+    <w:p>
+      <w:pPr>
+        <w:rPr>
+          <w:rFonts w:cstheme="minorHAnsi"/>
+          <w:sz w:val="24"/>
+          <w:szCs w:val="24"/>
+        </w:rPr>
+      </w:pPr>
+    </w:p>
+    <w:p>
+      <w:pPr>
+        <w:rPr>
+          <w:rFonts w:cstheme="minorHAnsi"/>
+          <w:sz w:val="24"/>
+          <w:szCs w:val="24"/>
+        </w:rPr>
+      </w:pPr>
+    </w:p>
+    <w:p>
+      <w:pPr>
+        <w:rPr>
+          <w:rFonts w:cstheme="minorHAnsi"/>
+          <w:sz w:val="24"/>
+          <w:szCs w:val="24"/>
+        </w:rPr>
+      </w:pPr>
+    </w:p>
+    <w:p>
+      <w:pPr>
+        <w:rPr>
+          <w:rFonts w:cstheme="minorHAnsi"/>
+          <w:sz w:val="24"/>
+          <w:szCs w:val="24"/>
+        </w:rPr>
+      </w:pPr>
+      <w:r>
+        <w:rPr>
+          <w:rFonts w:cstheme="minorHAnsi"/>
+          <w:sz w:val="24"/>
+          <w:szCs w:val="24"/>
+        </w:rPr>
+        <w:t>Este sería el flujo de mi aplicación cuando se intenta acceder con Google.</w:t>
+      </w:r>
+    </w:p>
+    <w:p>
+      <w:pPr>
+        <w:rPr>
+          <w:rFonts w:cstheme="minorHAnsi"/>
+          <w:sz w:val="24"/>
+          <w:szCs w:val="24"/>
+        </w:rPr>
+      </w:pPr>
+      <w:r>
+        <w:rPr>
+          <w:rFonts w:cstheme="minorHAnsi"/>
+          <w:sz w:val="24"/>
+          <w:szCs w:val="24"/>
+        </w:rPr>
+        <w:br w:type="page"/>
+      </w:r>
+    </w:p>
+    <w:p>
+      <w:pPr>
+        <w:rPr>
+          <w:rFonts w:cstheme="minorHAnsi"/>
+          <w:b/>
+          <w:bCs/>
+          <w:sz w:val="48"/>
+          <w:szCs w:val="48"/>
+        </w:rPr>
+      </w:pPr>
+      <w:r>
+        <w:rPr>
+          <w:rFonts w:cstheme="minorHAnsi"/>
+          <w:b/>
+          <w:bCs/>
+          <w:sz w:val="48"/>
+          <w:szCs w:val="48"/>
+        </w:rPr>
+        <w:lastRenderedPageBreak/>
+        <w:t>6</w:t>
+      </w:r>
+      <w:r>
+        <w:rPr>
+          <w:rFonts w:cstheme="minorHAnsi"/>
+          <w:b/>
+          <w:bCs/>
+          <w:sz w:val="48"/>
+          <w:szCs w:val="48"/>
+        </w:rPr>
+        <w:t xml:space="preserve">. </w:t>
+      </w:r>
+      <w:r>
+        <w:rPr>
+          <w:rFonts w:cstheme="minorHAnsi"/>
+          <w:b/>
+          <w:bCs/>
+          <w:sz w:val="48"/>
+          <w:szCs w:val="48"/>
+        </w:rPr>
+        <w:t>Lógica del juego</w:t>
+      </w:r>
+      <w:r>
+        <w:rPr>
+          <w:rFonts w:cstheme="minorHAnsi"/>
+          <w:b/>
+          <w:bCs/>
+          <w:sz w:val="48"/>
+          <w:szCs w:val="48"/>
+        </w:rPr>
+        <w:t xml:space="preserve"> </w:t>
+      </w:r>
+    </w:p>
+    <w:p>
+      <w:pPr>
+        <w:rPr>
+          <w:rFonts w:cstheme="minorHAnsi"/>
+          <w:sz w:val="24"/>
+          <w:szCs w:val="24"/>
+        </w:rPr>
+      </w:pPr>
+      <w:r>
+        <w:rPr>
+          <w:rFonts w:cstheme="minorHAnsi"/>
+          <w:sz w:val="24"/>
+          <w:szCs w:val="24"/>
+        </w:rPr>
+        <w:t xml:space="preserve">La lógica de mi juego </w:t>
+      </w:r>
+      <w:r>
+        <w:rPr>
+          <w:rFonts w:cstheme="minorHAnsi"/>
+          <w:sz w:val="24"/>
+          <w:szCs w:val="24"/>
+        </w:rPr>
+        <w:t>es bastante sencilla:</w:t>
+      </w:r>
+    </w:p>
+    <w:p>
+      <w:pPr>
+        <w:pStyle w:val="Prrafodelista"/>
+        <w:numPr>
+          <w:ilvl w:val="0"/>
+          <w:numId w:val="37"/>
+        </w:numPr>
+        <w:rPr>
+          <w:rFonts w:cstheme="minorHAnsi"/>
+          <w:sz w:val="24"/>
+          <w:szCs w:val="24"/>
+        </w:rPr>
+      </w:pPr>
+      <w:r>
+        <w:rPr>
+          <w:rFonts w:cstheme="minorHAnsi"/>
+          <w:sz w:val="24"/>
+          <w:szCs w:val="24"/>
+        </w:rPr>
+        <w:t>Las rondas duran 80 segundos (salvo en las privadas).</w:t>
+      </w:r>
+    </w:p>
+    <w:p>
+      <w:pPr>
+        <w:pStyle w:val="Prrafodelista"/>
+        <w:numPr>
+          <w:ilvl w:val="0"/>
+          <w:numId w:val="37"/>
+        </w:numPr>
+        <w:rPr>
+          <w:rFonts w:cstheme="minorHAnsi"/>
+          <w:sz w:val="24"/>
+          <w:szCs w:val="24"/>
+        </w:rPr>
+      </w:pPr>
+      <w:r>
+        <w:rPr>
+          <w:rFonts w:cstheme="minorHAnsi"/>
+          <w:sz w:val="24"/>
+          <w:szCs w:val="24"/>
+        </w:rPr>
+        <w:t>Hay 3 rondas, para completarse una ronda tienen que haber dibujado todos los de la sala.</w:t>
+      </w:r>
+    </w:p>
+    <w:p>
+      <w:pPr>
+        <w:pStyle w:val="Prrafodelista"/>
+        <w:numPr>
+          <w:ilvl w:val="0"/>
+          <w:numId w:val="37"/>
+        </w:numPr>
+        <w:rPr>
+          <w:rFonts w:cstheme="minorHAnsi"/>
+          <w:sz w:val="24"/>
+          <w:szCs w:val="24"/>
+        </w:rPr>
+      </w:pPr>
+      <w:r>
+        <w:rPr>
+          <w:rFonts w:cstheme="minorHAnsi"/>
+          <w:sz w:val="24"/>
+          <w:szCs w:val="24"/>
+        </w:rPr>
+        <w:t>El dibujante puntúa cuando alguien acierta lo que esta dibujando, suma el tiempo actual de la sala dividido por el resto de jugadores de la sala.</w:t>
+      </w:r>
+    </w:p>
+    <w:p>
+      <w:pPr>
+        <w:pStyle w:val="Prrafodelista"/>
+        <w:numPr>
+          <w:ilvl w:val="0"/>
+          <w:numId w:val="37"/>
+        </w:numPr>
+        <w:rPr>
+          <w:rFonts w:cstheme="minorHAnsi"/>
+          <w:sz w:val="24"/>
+          <w:szCs w:val="24"/>
+        </w:rPr>
+      </w:pPr>
+      <w:r>
+        <w:rPr>
+          <w:rFonts w:cstheme="minorHAnsi"/>
+          <w:sz w:val="24"/>
+          <w:szCs w:val="24"/>
+        </w:rPr>
+        <w:t>Los no dibujantes al acertar puntúa el tiempo actual de la sala.</w:t>
+      </w:r>
+    </w:p>
+    <w:p>
+      <w:pPr>
+        <w:pStyle w:val="Prrafodelista"/>
+        <w:numPr>
+          <w:ilvl w:val="0"/>
+          <w:numId w:val="37"/>
+        </w:numPr>
+        <w:rPr>
+          <w:rFonts w:cstheme="minorHAnsi"/>
+          <w:sz w:val="24"/>
+          <w:szCs w:val="24"/>
+        </w:rPr>
+      </w:pPr>
+      <w:r>
+        <w:rPr>
+          <w:rFonts w:cstheme="minorHAnsi"/>
+          <w:sz w:val="24"/>
+          <w:szCs w:val="24"/>
+        </w:rPr>
+        <w:t>Si todos los jugadores de la sala han acertado, la sala parará y mostrará los resultados del turno.</w:t>
+      </w:r>
+    </w:p>
+    <w:p>
+      <w:pPr>
+        <w:pStyle w:val="Prrafodelista"/>
+        <w:numPr>
+          <w:ilvl w:val="0"/>
+          <w:numId w:val="37"/>
+        </w:numPr>
+        <w:rPr>
+          <w:rFonts w:cstheme="minorHAnsi"/>
+          <w:sz w:val="24"/>
+          <w:szCs w:val="24"/>
+        </w:rPr>
+      </w:pPr>
+      <w:r>
+        <w:rPr>
+          <w:rFonts w:cstheme="minorHAnsi"/>
+          <w:sz w:val="24"/>
+          <w:szCs w:val="24"/>
+        </w:rPr>
+        <w:t>Al llegar al limite de rondas se mostrará el ranking de la partida ordenada descendentemente por puntuación.</w:t>
+      </w:r>
+    </w:p>
+    <w:p>
+      <w:pPr>
+        <w:rPr>
+          <w:rFonts w:cstheme="minorHAnsi"/>
+          <w:sz w:val="24"/>
+          <w:szCs w:val="24"/>
+        </w:rPr>
+      </w:pPr>
+      <w:r>
+        <w:rPr>
+          <w:rFonts w:cstheme="minorHAnsi"/>
+          <w:sz w:val="24"/>
+          <w:szCs w:val="24"/>
+        </w:rPr>
+        <w:br w:type="page"/>
+      </w:r>
+    </w:p>
+    <w:p>
+      <w:pPr>
+        <w:rPr>
+          <w:rFonts w:cstheme="minorHAnsi"/>
+          <w:b/>
+          <w:bCs/>
+          <w:sz w:val="48"/>
+          <w:szCs w:val="48"/>
+        </w:rPr>
+      </w:pPr>
+      <w:r>
+        <w:rPr>
+          <w:rFonts w:cstheme="minorHAnsi"/>
+          <w:b/>
+          <w:bCs/>
+          <w:sz w:val="48"/>
+          <w:szCs w:val="48"/>
+        </w:rPr>
+        <w:lastRenderedPageBreak/>
+        <w:t>7</w:t>
+      </w:r>
+      <w:r>
+        <w:rPr>
+          <w:rFonts w:cstheme="minorHAnsi"/>
+          <w:b/>
+          <w:bCs/>
+          <w:sz w:val="48"/>
+          <w:szCs w:val="48"/>
+        </w:rPr>
+        <w:t xml:space="preserve">. </w:t>
+      </w:r>
+      <w:r>
+        <w:rPr>
+          <w:rFonts w:cstheme="minorHAnsi"/>
+          <w:b/>
+          <w:bCs/>
+          <w:sz w:val="48"/>
+          <w:szCs w:val="48"/>
+        </w:rPr>
+        <w:t>Usabilidad</w:t>
+      </w:r>
+    </w:p>
+    <w:p>
+      <w:pPr>
+        <w:rPr>
+          <w:rFonts w:cstheme="minorHAnsi"/>
+          <w:sz w:val="24"/>
+          <w:szCs w:val="24"/>
+        </w:rPr>
+      </w:pPr>
+      <w:r>
+        <w:rPr>
+          <w:rFonts w:cstheme="minorHAnsi"/>
+          <w:sz w:val="24"/>
+          <w:szCs w:val="24"/>
+        </w:rPr>
+        <w:t>He tenido bastante en cuenta las reglas de usabilidad</w:t>
+      </w:r>
+      <w:bookmarkStart w:id="0" w:name="_GoBack"/>
+      <w:bookmarkEnd w:id="0"/>
     </w:p>
     <w:sectPr>
       <w:footerReference w:type="default" r:id="rId38"/>
@@ -8764,6 +10016,7 @@
         <w:docPartUnique/>
       </w:docPartObj>
     </w:sdtPr>
+    <w:sdtEndPr/>
     <w:sdtContent>
       <w:p>
         <w:pPr>
@@ -10291,6 +11544,119 @@
     </w:lvl>
   </w:abstractNum>
   <w:abstractNum w:abstractNumId="13" w15:restartNumberingAfterBreak="0">
+    <w:nsid w:val="2B3B30E0"/>
+    <w:multiLevelType w:val="hybridMultilevel"/>
+    <w:tmpl w:val="5B08B134"/>
+    <w:lvl w:ilvl="0" w:tplc="0C0A0001">
+      <w:start w:val="1"/>
+      <w:numFmt w:val="bullet"/>
+      <w:lvlText w:val=""/>
+      <w:lvlJc w:val="left"/>
+      <w:pPr>
+        <w:ind w:left="720" w:hanging="360"/>
+      </w:pPr>
+      <w:rPr>
+        <w:rFonts w:ascii="Symbol" w:hAnsi="Symbol" w:hint="default"/>
+      </w:rPr>
+    </w:lvl>
+    <w:lvl w:ilvl="1" w:tplc="0C0A0003" w:tentative="1">
+      <w:start w:val="1"/>
+      <w:numFmt w:val="bullet"/>
+      <w:lvlText w:val="o"/>
+      <w:lvlJc w:val="left"/>
+      <w:pPr>
+        <w:ind w:left="1440" w:hanging="360"/>
+      </w:pPr>
+      <w:rPr>
+        <w:rFonts w:ascii="Courier New" w:hAnsi="Courier New" w:cs="Courier New" w:hint="default"/>
+      </w:rPr>
+    </w:lvl>
+    <w:lvl w:ilvl="2" w:tplc="0C0A0005" w:tentative="1">
+      <w:start w:val="1"/>
+      <w:numFmt w:val="bullet"/>
+      <w:lvlText w:val=""/>
+      <w:lvlJc w:val="left"/>
+      <w:pPr>
+        <w:ind w:left="2160" w:hanging="360"/>
+      </w:pPr>
+      <w:rPr>
+        <w:rFonts w:ascii="Wingdings" w:hAnsi="Wingdings" w:hint="default"/>
+      </w:rPr>
+    </w:lvl>
+    <w:lvl w:ilvl="3" w:tplc="0C0A0001" w:tentative="1">
+      <w:start w:val="1"/>
+      <w:numFmt w:val="bullet"/>
+      <w:lvlText w:val=""/>
+      <w:lvlJc w:val="left"/>
+      <w:pPr>
+        <w:ind w:left="2880" w:hanging="360"/>
+      </w:pPr>
+      <w:rPr>
+        <w:rFonts w:ascii="Symbol" w:hAnsi="Symbol" w:hint="default"/>
+      </w:rPr>
+    </w:lvl>
+    <w:lvl w:ilvl="4" w:tplc="0C0A0003" w:tentative="1">
+      <w:start w:val="1"/>
+      <w:numFmt w:val="bullet"/>
+      <w:lvlText w:val="o"/>
+      <w:lvlJc w:val="left"/>
+      <w:pPr>
+        <w:ind w:left="3600" w:hanging="360"/>
+      </w:pPr>
+      <w:rPr>
+        <w:rFonts w:ascii="Courier New" w:hAnsi="Courier New" w:cs="Courier New" w:hint="default"/>
+      </w:rPr>
+    </w:lvl>
+    <w:lvl w:ilvl="5" w:tplc="0C0A0005" w:tentative="1">
+      <w:start w:val="1"/>
+      <w:numFmt w:val="bullet"/>
+      <w:lvlText w:val=""/>
+      <w:lvlJc w:val="left"/>
+      <w:pPr>
+        <w:ind w:left="4320" w:hanging="360"/>
+      </w:pPr>
+      <w:rPr>
+        <w:rFonts w:ascii="Wingdings" w:hAnsi="Wingdings" w:hint="default"/>
+      </w:rPr>
+    </w:lvl>
+    <w:lvl w:ilvl="6" w:tplc="0C0A0001" w:tentative="1">
+      <w:start w:val="1"/>
+      <w:numFmt w:val="bullet"/>
+      <w:lvlText w:val=""/>
+      <w:lvlJc w:val="left"/>
+      <w:pPr>
+        <w:ind w:left="5040" w:hanging="360"/>
+      </w:pPr>
+      <w:rPr>
+        <w:rFonts w:ascii="Symbol" w:hAnsi="Symbol" w:hint="default"/>
+      </w:rPr>
+    </w:lvl>
+    <w:lvl w:ilvl="7" w:tplc="0C0A0003" w:tentative="1">
+      <w:start w:val="1"/>
+      <w:numFmt w:val="bullet"/>
+      <w:lvlText w:val="o"/>
+      <w:lvlJc w:val="left"/>
+      <w:pPr>
+        <w:ind w:left="5760" w:hanging="360"/>
+      </w:pPr>
+      <w:rPr>
+        <w:rFonts w:ascii="Courier New" w:hAnsi="Courier New" w:cs="Courier New" w:hint="default"/>
+      </w:rPr>
+    </w:lvl>
+    <w:lvl w:ilvl="8" w:tplc="0C0A0005" w:tentative="1">
+      <w:start w:val="1"/>
+      <w:numFmt w:val="bullet"/>
+      <w:lvlText w:val=""/>
+      <w:lvlJc w:val="left"/>
+      <w:pPr>
+        <w:ind w:left="6480" w:hanging="360"/>
+      </w:pPr>
+      <w:rPr>
+        <w:rFonts w:ascii="Wingdings" w:hAnsi="Wingdings" w:hint="default"/>
+      </w:rPr>
+    </w:lvl>
+  </w:abstractNum>
+  <w:abstractNum w:abstractNumId="14" w15:restartNumberingAfterBreak="0">
     <w:nsid w:val="2B807A2D"/>
     <w:multiLevelType w:val="hybridMultilevel"/>
     <w:tmpl w:val="DDC68BBC"/>
@@ -10403,7 +11769,7 @@
       </w:rPr>
     </w:lvl>
   </w:abstractNum>
-  <w:abstractNum w:abstractNumId="14" w15:restartNumberingAfterBreak="0">
+  <w:abstractNum w:abstractNumId="15" w15:restartNumberingAfterBreak="0">
     <w:nsid w:val="2D51306C"/>
     <w:multiLevelType w:val="hybridMultilevel"/>
     <w:tmpl w:val="9E88475E"/>
@@ -10516,7 +11882,7 @@
       </w:rPr>
     </w:lvl>
   </w:abstractNum>
-  <w:abstractNum w:abstractNumId="15" w15:restartNumberingAfterBreak="0">
+  <w:abstractNum w:abstractNumId="16" w15:restartNumberingAfterBreak="0">
     <w:nsid w:val="39DD1979"/>
     <w:multiLevelType w:val="hybridMultilevel"/>
     <w:tmpl w:val="DB6EA6B4"/>
@@ -10629,7 +11995,7 @@
       </w:rPr>
     </w:lvl>
   </w:abstractNum>
-  <w:abstractNum w:abstractNumId="16" w15:restartNumberingAfterBreak="0">
+  <w:abstractNum w:abstractNumId="17" w15:restartNumberingAfterBreak="0">
     <w:nsid w:val="3B4A3705"/>
     <w:multiLevelType w:val="hybridMultilevel"/>
     <w:tmpl w:val="01D0FA08"/>
@@ -10742,7 +12108,7 @@
       </w:rPr>
     </w:lvl>
   </w:abstractNum>
-  <w:abstractNum w:abstractNumId="17" w15:restartNumberingAfterBreak="0">
+  <w:abstractNum w:abstractNumId="18" w15:restartNumberingAfterBreak="0">
     <w:nsid w:val="40391570"/>
     <w:multiLevelType w:val="hybridMultilevel"/>
     <w:tmpl w:val="DDC0BE1E"/>
@@ -10855,7 +12221,7 @@
       </w:rPr>
     </w:lvl>
   </w:abstractNum>
-  <w:abstractNum w:abstractNumId="18" w15:restartNumberingAfterBreak="0">
+  <w:abstractNum w:abstractNumId="19" w15:restartNumberingAfterBreak="0">
     <w:nsid w:val="404B2DA4"/>
     <w:multiLevelType w:val="hybridMultilevel"/>
     <w:tmpl w:val="4D4E3F9C"/>
@@ -10968,7 +12334,7 @@
       </w:rPr>
     </w:lvl>
   </w:abstractNum>
-  <w:abstractNum w:abstractNumId="19" w15:restartNumberingAfterBreak="0">
+  <w:abstractNum w:abstractNumId="20" w15:restartNumberingAfterBreak="0">
     <w:nsid w:val="40595D50"/>
     <w:multiLevelType w:val="hybridMultilevel"/>
     <w:tmpl w:val="25882BD8"/>
@@ -11081,7 +12447,7 @@
       </w:rPr>
     </w:lvl>
   </w:abstractNum>
-  <w:abstractNum w:abstractNumId="20" w15:restartNumberingAfterBreak="0">
+  <w:abstractNum w:abstractNumId="21" w15:restartNumberingAfterBreak="0">
     <w:nsid w:val="442451D2"/>
     <w:multiLevelType w:val="hybridMultilevel"/>
     <w:tmpl w:val="7938DFDA"/>
@@ -11194,7 +12560,7 @@
       </w:rPr>
     </w:lvl>
   </w:abstractNum>
-  <w:abstractNum w:abstractNumId="21" w15:restartNumberingAfterBreak="0">
+  <w:abstractNum w:abstractNumId="22" w15:restartNumberingAfterBreak="0">
     <w:nsid w:val="46D93DBD"/>
     <w:multiLevelType w:val="hybridMultilevel"/>
     <w:tmpl w:val="86BEB804"/>
@@ -11307,7 +12673,7 @@
       </w:rPr>
     </w:lvl>
   </w:abstractNum>
-  <w:abstractNum w:abstractNumId="22" w15:restartNumberingAfterBreak="0">
+  <w:abstractNum w:abstractNumId="23" w15:restartNumberingAfterBreak="0">
     <w:nsid w:val="4A5847AD"/>
     <w:multiLevelType w:val="hybridMultilevel"/>
     <w:tmpl w:val="D8500DB2"/>
@@ -11420,7 +12786,7 @@
       </w:rPr>
     </w:lvl>
   </w:abstractNum>
-  <w:abstractNum w:abstractNumId="23" w15:restartNumberingAfterBreak="0">
+  <w:abstractNum w:abstractNumId="24" w15:restartNumberingAfterBreak="0">
     <w:nsid w:val="4D987C69"/>
     <w:multiLevelType w:val="hybridMultilevel"/>
     <w:tmpl w:val="54EC7C80"/>
@@ -11533,7 +12899,7 @@
       </w:rPr>
     </w:lvl>
   </w:abstractNum>
-  <w:abstractNum w:abstractNumId="24" w15:restartNumberingAfterBreak="0">
+  <w:abstractNum w:abstractNumId="25" w15:restartNumberingAfterBreak="0">
     <w:nsid w:val="599D3043"/>
     <w:multiLevelType w:val="hybridMultilevel"/>
     <w:tmpl w:val="5EE85D82"/>
@@ -11646,7 +13012,120 @@
       </w:rPr>
     </w:lvl>
   </w:abstractNum>
-  <w:abstractNum w:abstractNumId="25" w15:restartNumberingAfterBreak="0">
+  <w:abstractNum w:abstractNumId="26" w15:restartNumberingAfterBreak="0">
+    <w:nsid w:val="5B3E1A76"/>
+    <w:multiLevelType w:val="hybridMultilevel"/>
+    <w:tmpl w:val="C48A61C8"/>
+    <w:lvl w:ilvl="0" w:tplc="0C0A0001">
+      <w:start w:val="1"/>
+      <w:numFmt w:val="bullet"/>
+      <w:lvlText w:val=""/>
+      <w:lvlJc w:val="left"/>
+      <w:pPr>
+        <w:ind w:left="720" w:hanging="360"/>
+      </w:pPr>
+      <w:rPr>
+        <w:rFonts w:ascii="Symbol" w:hAnsi="Symbol" w:hint="default"/>
+      </w:rPr>
+    </w:lvl>
+    <w:lvl w:ilvl="1" w:tplc="0C0A0003" w:tentative="1">
+      <w:start w:val="1"/>
+      <w:numFmt w:val="bullet"/>
+      <w:lvlText w:val="o"/>
+      <w:lvlJc w:val="left"/>
+      <w:pPr>
+        <w:ind w:left="1440" w:hanging="360"/>
+      </w:pPr>
+      <w:rPr>
+        <w:rFonts w:ascii="Courier New" w:hAnsi="Courier New" w:cs="Courier New" w:hint="default"/>
+      </w:rPr>
+    </w:lvl>
+    <w:lvl w:ilvl="2" w:tplc="0C0A0005" w:tentative="1">
+      <w:start w:val="1"/>
+      <w:numFmt w:val="bullet"/>
+      <w:lvlText w:val=""/>
+      <w:lvlJc w:val="left"/>
+      <w:pPr>
+        <w:ind w:left="2160" w:hanging="360"/>
+      </w:pPr>
+      <w:rPr>
+        <w:rFonts w:ascii="Wingdings" w:hAnsi="Wingdings" w:hint="default"/>
+      </w:rPr>
+    </w:lvl>
+    <w:lvl w:ilvl="3" w:tplc="0C0A0001" w:tentative="1">
+      <w:start w:val="1"/>
+      <w:numFmt w:val="bullet"/>
+      <w:lvlText w:val=""/>
+      <w:lvlJc w:val="left"/>
+      <w:pPr>
+        <w:ind w:left="2880" w:hanging="360"/>
+      </w:pPr>
+      <w:rPr>
+        <w:rFonts w:ascii="Symbol" w:hAnsi="Symbol" w:hint="default"/>
+      </w:rPr>
+    </w:lvl>
+    <w:lvl w:ilvl="4" w:tplc="0C0A0003" w:tentative="1">
+      <w:start w:val="1"/>
+      <w:numFmt w:val="bullet"/>
+      <w:lvlText w:val="o"/>
+      <w:lvlJc w:val="left"/>
+      <w:pPr>
+        <w:ind w:left="3600" w:hanging="360"/>
+      </w:pPr>
+      <w:rPr>
+        <w:rFonts w:ascii="Courier New" w:hAnsi="Courier New" w:cs="Courier New" w:hint="default"/>
+      </w:rPr>
+    </w:lvl>
+    <w:lvl w:ilvl="5" w:tplc="0C0A0005" w:tentative="1">
+      <w:start w:val="1"/>
+      <w:numFmt w:val="bullet"/>
+      <w:lvlText w:val=""/>
+      <w:lvlJc w:val="left"/>
+      <w:pPr>
+        <w:ind w:left="4320" w:hanging="360"/>
+      </w:pPr>
+      <w:rPr>
+        <w:rFonts w:ascii="Wingdings" w:hAnsi="Wingdings" w:hint="default"/>
+      </w:rPr>
+    </w:lvl>
+    <w:lvl w:ilvl="6" w:tplc="0C0A0001" w:tentative="1">
+      <w:start w:val="1"/>
+      <w:numFmt w:val="bullet"/>
+      <w:lvlText w:val=""/>
+      <w:lvlJc w:val="left"/>
+      <w:pPr>
+        <w:ind w:left="5040" w:hanging="360"/>
+      </w:pPr>
+      <w:rPr>
+        <w:rFonts w:ascii="Symbol" w:hAnsi="Symbol" w:hint="default"/>
+      </w:rPr>
+    </w:lvl>
+    <w:lvl w:ilvl="7" w:tplc="0C0A0003" w:tentative="1">
+      <w:start w:val="1"/>
+      <w:numFmt w:val="bullet"/>
+      <w:lvlText w:val="o"/>
+      <w:lvlJc w:val="left"/>
+      <w:pPr>
+        <w:ind w:left="5760" w:hanging="360"/>
+      </w:pPr>
+      <w:rPr>
+        <w:rFonts w:ascii="Courier New" w:hAnsi="Courier New" w:cs="Courier New" w:hint="default"/>
+      </w:rPr>
+    </w:lvl>
+    <w:lvl w:ilvl="8" w:tplc="0C0A0005" w:tentative="1">
+      <w:start w:val="1"/>
+      <w:numFmt w:val="bullet"/>
+      <w:lvlText w:val=""/>
+      <w:lvlJc w:val="left"/>
+      <w:pPr>
+        <w:ind w:left="6480" w:hanging="360"/>
+      </w:pPr>
+      <w:rPr>
+        <w:rFonts w:ascii="Wingdings" w:hAnsi="Wingdings" w:hint="default"/>
+      </w:rPr>
+    </w:lvl>
+  </w:abstractNum>
+  <w:abstractNum w:abstractNumId="27" w15:restartNumberingAfterBreak="0">
     <w:nsid w:val="5BC85224"/>
     <w:multiLevelType w:val="multilevel"/>
     <w:tmpl w:val="00505EA6"/>
@@ -11768,7 +13247,7 @@
       </w:rPr>
     </w:lvl>
   </w:abstractNum>
-  <w:abstractNum w:abstractNumId="26" w15:restartNumberingAfterBreak="0">
+  <w:abstractNum w:abstractNumId="28" w15:restartNumberingAfterBreak="0">
     <w:nsid w:val="5C5C080B"/>
     <w:multiLevelType w:val="hybridMultilevel"/>
     <w:tmpl w:val="6A58260C"/>
@@ -11854,7 +13333,7 @@
       </w:pPr>
     </w:lvl>
   </w:abstractNum>
-  <w:abstractNum w:abstractNumId="27" w15:restartNumberingAfterBreak="0">
+  <w:abstractNum w:abstractNumId="29" w15:restartNumberingAfterBreak="0">
     <w:nsid w:val="5E925254"/>
     <w:multiLevelType w:val="multilevel"/>
     <w:tmpl w:val="00505EA6"/>
@@ -11976,7 +13455,7 @@
       </w:rPr>
     </w:lvl>
   </w:abstractNum>
-  <w:abstractNum w:abstractNumId="28" w15:restartNumberingAfterBreak="0">
+  <w:abstractNum w:abstractNumId="30" w15:restartNumberingAfterBreak="0">
     <w:nsid w:val="6336521F"/>
     <w:multiLevelType w:val="hybridMultilevel"/>
     <w:tmpl w:val="FDBCA9EA"/>
@@ -12065,7 +13544,7 @@
       </w:pPr>
     </w:lvl>
   </w:abstractNum>
-  <w:abstractNum w:abstractNumId="29" w15:restartNumberingAfterBreak="0">
+  <w:abstractNum w:abstractNumId="31" w15:restartNumberingAfterBreak="0">
     <w:nsid w:val="693D145F"/>
     <w:multiLevelType w:val="hybridMultilevel"/>
     <w:tmpl w:val="62A49A58"/>
@@ -12178,7 +13657,7 @@
       </w:rPr>
     </w:lvl>
   </w:abstractNum>
-  <w:abstractNum w:abstractNumId="30" w15:restartNumberingAfterBreak="0">
+  <w:abstractNum w:abstractNumId="32" w15:restartNumberingAfterBreak="0">
     <w:nsid w:val="6BDD4DB1"/>
     <w:multiLevelType w:val="hybridMultilevel"/>
     <w:tmpl w:val="73D6445C"/>
@@ -12291,7 +13770,7 @@
       </w:rPr>
     </w:lvl>
   </w:abstractNum>
-  <w:abstractNum w:abstractNumId="31" w15:restartNumberingAfterBreak="0">
+  <w:abstractNum w:abstractNumId="33" w15:restartNumberingAfterBreak="0">
     <w:nsid w:val="6F043659"/>
     <w:multiLevelType w:val="hybridMultilevel"/>
     <w:tmpl w:val="590A6436"/>
@@ -12404,7 +13883,120 @@
       </w:rPr>
     </w:lvl>
   </w:abstractNum>
-  <w:abstractNum w:abstractNumId="32" w15:restartNumberingAfterBreak="0">
+  <w:abstractNum w:abstractNumId="34" w15:restartNumberingAfterBreak="0">
+    <w:nsid w:val="762A0CAE"/>
+    <w:multiLevelType w:val="hybridMultilevel"/>
+    <w:tmpl w:val="1FBA7CD0"/>
+    <w:lvl w:ilvl="0" w:tplc="0C0A0001">
+      <w:start w:val="1"/>
+      <w:numFmt w:val="bullet"/>
+      <w:lvlText w:val=""/>
+      <w:lvlJc w:val="left"/>
+      <w:pPr>
+        <w:ind w:left="720" w:hanging="360"/>
+      </w:pPr>
+      <w:rPr>
+        <w:rFonts w:ascii="Symbol" w:hAnsi="Symbol" w:hint="default"/>
+      </w:rPr>
+    </w:lvl>
+    <w:lvl w:ilvl="1" w:tplc="0C0A0003" w:tentative="1">
+      <w:start w:val="1"/>
+      <w:numFmt w:val="bullet"/>
+      <w:lvlText w:val="o"/>
+      <w:lvlJc w:val="left"/>
+      <w:pPr>
+        <w:ind w:left="1440" w:hanging="360"/>
+      </w:pPr>
+      <w:rPr>
+        <w:rFonts w:ascii="Courier New" w:hAnsi="Courier New" w:cs="Courier New" w:hint="default"/>
+      </w:rPr>
+    </w:lvl>
+    <w:lvl w:ilvl="2" w:tplc="0C0A0005" w:tentative="1">
+      <w:start w:val="1"/>
+      <w:numFmt w:val="bullet"/>
+      <w:lvlText w:val=""/>
+      <w:lvlJc w:val="left"/>
+      <w:pPr>
+        <w:ind w:left="2160" w:hanging="360"/>
+      </w:pPr>
+      <w:rPr>
+        <w:rFonts w:ascii="Wingdings" w:hAnsi="Wingdings" w:hint="default"/>
+      </w:rPr>
+    </w:lvl>
+    <w:lvl w:ilvl="3" w:tplc="0C0A0001" w:tentative="1">
+      <w:start w:val="1"/>
+      <w:numFmt w:val="bullet"/>
+      <w:lvlText w:val=""/>
+      <w:lvlJc w:val="left"/>
+      <w:pPr>
+        <w:ind w:left="2880" w:hanging="360"/>
+      </w:pPr>
+      <w:rPr>
+        <w:rFonts w:ascii="Symbol" w:hAnsi="Symbol" w:hint="default"/>
+      </w:rPr>
+    </w:lvl>
+    <w:lvl w:ilvl="4" w:tplc="0C0A0003" w:tentative="1">
+      <w:start w:val="1"/>
+      <w:numFmt w:val="bullet"/>
+      <w:lvlText w:val="o"/>
+      <w:lvlJc w:val="left"/>
+      <w:pPr>
+        <w:ind w:left="3600" w:hanging="360"/>
+      </w:pPr>
+      <w:rPr>
+        <w:rFonts w:ascii="Courier New" w:hAnsi="Courier New" w:cs="Courier New" w:hint="default"/>
+      </w:rPr>
+    </w:lvl>
+    <w:lvl w:ilvl="5" w:tplc="0C0A0005" w:tentative="1">
+      <w:start w:val="1"/>
+      <w:numFmt w:val="bullet"/>
+      <w:lvlText w:val=""/>
+      <w:lvlJc w:val="left"/>
+      <w:pPr>
+        <w:ind w:left="4320" w:hanging="360"/>
+      </w:pPr>
+      <w:rPr>
+        <w:rFonts w:ascii="Wingdings" w:hAnsi="Wingdings" w:hint="default"/>
+      </w:rPr>
+    </w:lvl>
+    <w:lvl w:ilvl="6" w:tplc="0C0A0001" w:tentative="1">
+      <w:start w:val="1"/>
+      <w:numFmt w:val="bullet"/>
+      <w:lvlText w:val=""/>
+      <w:lvlJc w:val="left"/>
+      <w:pPr>
+        <w:ind w:left="5040" w:hanging="360"/>
+      </w:pPr>
+      <w:rPr>
+        <w:rFonts w:ascii="Symbol" w:hAnsi="Symbol" w:hint="default"/>
+      </w:rPr>
+    </w:lvl>
+    <w:lvl w:ilvl="7" w:tplc="0C0A0003" w:tentative="1">
+      <w:start w:val="1"/>
+      <w:numFmt w:val="bullet"/>
+      <w:lvlText w:val="o"/>
+      <w:lvlJc w:val="left"/>
+      <w:pPr>
+        <w:ind w:left="5760" w:hanging="360"/>
+      </w:pPr>
+      <w:rPr>
+        <w:rFonts w:ascii="Courier New" w:hAnsi="Courier New" w:cs="Courier New" w:hint="default"/>
+      </w:rPr>
+    </w:lvl>
+    <w:lvl w:ilvl="8" w:tplc="0C0A0005" w:tentative="1">
+      <w:start w:val="1"/>
+      <w:numFmt w:val="bullet"/>
+      <w:lvlText w:val=""/>
+      <w:lvlJc w:val="left"/>
+      <w:pPr>
+        <w:ind w:left="6480" w:hanging="360"/>
+      </w:pPr>
+      <w:rPr>
+        <w:rFonts w:ascii="Wingdings" w:hAnsi="Wingdings" w:hint="default"/>
+      </w:rPr>
+    </w:lvl>
+  </w:abstractNum>
+  <w:abstractNum w:abstractNumId="35" w15:restartNumberingAfterBreak="0">
     <w:nsid w:val="793379B4"/>
     <w:multiLevelType w:val="hybridMultilevel"/>
     <w:tmpl w:val="971A33F2"/>
@@ -12517,7 +14109,7 @@
       </w:rPr>
     </w:lvl>
   </w:abstractNum>
-  <w:abstractNum w:abstractNumId="33" w15:restartNumberingAfterBreak="0">
+  <w:abstractNum w:abstractNumId="36" w15:restartNumberingAfterBreak="0">
     <w:nsid w:val="7FFA6964"/>
     <w:multiLevelType w:val="hybridMultilevel"/>
     <w:tmpl w:val="FE64CCCE"/>
@@ -12631,19 +14223,19 @@
     </w:lvl>
   </w:abstractNum>
   <w:num w:numId="1">
-    <w:abstractNumId w:val="24"/>
+    <w:abstractNumId w:val="25"/>
   </w:num>
   <w:num w:numId="2">
     <w:abstractNumId w:val="7"/>
   </w:num>
   <w:num w:numId="3">
-    <w:abstractNumId w:val="22"/>
+    <w:abstractNumId w:val="23"/>
   </w:num>
   <w:num w:numId="4">
-    <w:abstractNumId w:val="13"/>
+    <w:abstractNumId w:val="14"/>
   </w:num>
   <w:num w:numId="5">
-    <w:abstractNumId w:val="26"/>
+    <w:abstractNumId w:val="28"/>
   </w:num>
   <w:num w:numId="6">
     <w:abstractNumId w:val="11"/>
@@ -12652,31 +14244,31 @@
     <w:abstractNumId w:val="9"/>
   </w:num>
   <w:num w:numId="8">
-    <w:abstractNumId w:val="20"/>
+    <w:abstractNumId w:val="21"/>
   </w:num>
   <w:num w:numId="9">
     <w:abstractNumId w:val="3"/>
   </w:num>
   <w:num w:numId="10">
-    <w:abstractNumId w:val="29"/>
+    <w:abstractNumId w:val="31"/>
   </w:num>
   <w:num w:numId="11">
-    <w:abstractNumId w:val="18"/>
+    <w:abstractNumId w:val="19"/>
   </w:num>
   <w:num w:numId="12">
     <w:abstractNumId w:val="1"/>
   </w:num>
   <w:num w:numId="13">
-    <w:abstractNumId w:val="17"/>
+    <w:abstractNumId w:val="18"/>
   </w:num>
   <w:num w:numId="14">
     <w:abstractNumId w:val="12"/>
   </w:num>
   <w:num w:numId="15">
-    <w:abstractNumId w:val="25"/>
+    <w:abstractNumId w:val="27"/>
   </w:num>
   <w:num w:numId="16">
-    <w:abstractNumId w:val="27"/>
+    <w:abstractNumId w:val="29"/>
   </w:num>
   <w:num w:numId="17">
     <w:abstractNumId w:val="8"/>
@@ -12685,52 +14277,61 @@
     <w:abstractNumId w:val="4"/>
   </w:num>
   <w:num w:numId="19">
-    <w:abstractNumId w:val="15"/>
+    <w:abstractNumId w:val="16"/>
   </w:num>
   <w:num w:numId="20">
     <w:abstractNumId w:val="5"/>
   </w:num>
   <w:num w:numId="21">
-    <w:abstractNumId w:val="14"/>
+    <w:abstractNumId w:val="15"/>
   </w:num>
   <w:num w:numId="22">
     <w:abstractNumId w:val="2"/>
   </w:num>
   <w:num w:numId="23">
-    <w:abstractNumId w:val="31"/>
+    <w:abstractNumId w:val="33"/>
   </w:num>
   <w:num w:numId="24">
-    <w:abstractNumId w:val="32"/>
+    <w:abstractNumId w:val="35"/>
   </w:num>
   <w:num w:numId="25">
     <w:abstractNumId w:val="0"/>
   </w:num>
   <w:num w:numId="26">
-    <w:abstractNumId w:val="23"/>
+    <w:abstractNumId w:val="24"/>
   </w:num>
   <w:num w:numId="27">
     <w:abstractNumId w:val="10"/>
   </w:num>
   <w:num w:numId="28">
-    <w:abstractNumId w:val="19"/>
+    <w:abstractNumId w:val="20"/>
   </w:num>
   <w:num w:numId="29">
-    <w:abstractNumId w:val="30"/>
+    <w:abstractNumId w:val="32"/>
   </w:num>
   <w:num w:numId="30">
     <w:abstractNumId w:val="6"/>
   </w:num>
   <w:num w:numId="31">
-    <w:abstractNumId w:val="16"/>
+    <w:abstractNumId w:val="17"/>
   </w:num>
   <w:num w:numId="32">
-    <w:abstractNumId w:val="28"/>
+    <w:abstractNumId w:val="30"/>
   </w:num>
   <w:num w:numId="33">
-    <w:abstractNumId w:val="33"/>
+    <w:abstractNumId w:val="36"/>
   </w:num>
   <w:num w:numId="34">
-    <w:abstractNumId w:val="21"/>
+    <w:abstractNumId w:val="22"/>
+  </w:num>
+  <w:num w:numId="35">
+    <w:abstractNumId w:val="34"/>
+  </w:num>
+  <w:num w:numId="36">
+    <w:abstractNumId w:val="26"/>
+  </w:num>
+  <w:num w:numId="37">
+    <w:abstractNumId w:val="13"/>
   </w:num>
 </w:numbering>
 </file>
@@ -13131,7 +14732,7 @@
   <w:style w:type="paragraph" w:default="1" w:styleId="Normal">
     <w:name w:val="Normal"/>
     <w:qFormat/>
-    <w:rsid w:val="001703FB"/>
+    <w:rsid w:val="00E25CF6"/>
   </w:style>
   <w:style w:type="paragraph" w:styleId="Ttulo1">
     <w:name w:val="heading 1"/>
@@ -13346,6 +14947,7 @@
   <w:style w:type="character" w:default="1" w:styleId="Fuentedeprrafopredeter">
     <w:name w:val="Default Paragraph Font"/>
     <w:uiPriority w:val="1"/>
+    <w:semiHidden/>
     <w:unhideWhenUsed/>
   </w:style>
   <w:style w:type="table" w:default="1" w:styleId="Tablanormal">
@@ -14168,7 +15770,7 @@
 </file>
 
 <file path=customXml/itemProps2.xml><?xml version="1.0" encoding="utf-8"?>
-<ds:datastoreItem xmlns:ds="http://schemas.openxmlformats.org/officeDocument/2006/customXml" ds:itemID="{E079A4E2-CC8F-496C-BE24-BFB36FA45D70}">
+<ds:datastoreItem xmlns:ds="http://schemas.openxmlformats.org/officeDocument/2006/customXml" ds:itemID="{4527BFD6-792A-4783-9DDD-C2679B2F52E5}">
   <ds:schemaRefs>
     <ds:schemaRef ds:uri="http://schemas.openxmlformats.org/officeDocument/2006/bibliography"/>
   </ds:schemaRefs>

</xml_diff>